<commit_message>
Add trigger after update table loans
</commit_message>
<xml_diff>
--- a/task_week_3.docx
+++ b/task_week_3.docx
@@ -639,6 +639,7 @@
       <w:r>
         <w:rPr>
           <w:rFonts w:cs="Times New Roman"/>
+          <w:noProof/>
           <w:szCs w:val="26"/>
         </w:rPr>
         <w:drawing>
@@ -784,6 +785,7 @@
       <w:r>
         <w:rPr>
           <w:rFonts w:cs="Times New Roman"/>
+          <w:noProof/>
           <w:szCs w:val="26"/>
         </w:rPr>
         <w:lastRenderedPageBreak/>
@@ -1002,6 +1004,7 @@
       <w:r>
         <w:rPr>
           <w:rFonts w:cs="Times New Roman"/>
+          <w:noProof/>
           <w:szCs w:val="26"/>
         </w:rPr>
         <w:lastRenderedPageBreak/>
@@ -1148,6 +1151,7 @@
       <w:r>
         <w:rPr>
           <w:rFonts w:cs="Times New Roman"/>
+          <w:noProof/>
           <w:szCs w:val="26"/>
         </w:rPr>
         <w:lastRenderedPageBreak/>
@@ -2852,6 +2856,7 @@
       <w:r>
         <w:rPr>
           <w:rFonts w:cs="Times New Roman"/>
+          <w:noProof/>
           <w:szCs w:val="26"/>
         </w:rPr>
         <w:lastRenderedPageBreak/>
@@ -2910,6 +2915,7 @@
       <w:r>
         <w:rPr>
           <w:rFonts w:cs="Times New Roman"/>
+          <w:noProof/>
           <w:szCs w:val="26"/>
         </w:rPr>
         <w:drawing>
@@ -3071,6 +3077,7 @@
       <w:r>
         <w:rPr>
           <w:rFonts w:cs="Times New Roman"/>
+          <w:noProof/>
           <w:szCs w:val="26"/>
         </w:rPr>
         <w:lastRenderedPageBreak/>
@@ -3121,6 +3128,7 @@
       <w:r>
         <w:rPr>
           <w:rFonts w:cs="Times New Roman"/>
+          <w:noProof/>
           <w:szCs w:val="26"/>
         </w:rPr>
         <w:drawing>
@@ -3563,6 +3571,7 @@
       <w:r>
         <w:rPr>
           <w:rFonts w:cs="Times New Roman"/>
+          <w:noProof/>
           <w:szCs w:val="26"/>
         </w:rPr>
         <w:lastRenderedPageBreak/>
@@ -3618,21 +3627,52 @@
           <w:szCs w:val="26"/>
         </w:rPr>
       </w:pPr>
-    </w:p>
-    <w:p>
-      <w:pPr>
-        <w:rPr>
-          <w:rFonts w:cs="Times New Roman"/>
-          <w:szCs w:val="26"/>
-        </w:rPr>
-      </w:pPr>
-      <w:proofErr w:type="spellStart"/>
-      <w:r>
-        <w:rPr>
-          <w:rFonts w:cs="Times New Roman"/>
-          <w:szCs w:val="26"/>
-        </w:rPr>
-        <w:t>Sách</w:t>
+      <w:r>
+        <w:rPr>
+          <w:rFonts w:cs="Times New Roman"/>
+          <w:szCs w:val="26"/>
+        </w:rPr>
+        <w:t xml:space="preserve">Trigger </w:t>
+      </w:r>
+      <w:proofErr w:type="spellStart"/>
+      <w:r>
+        <w:rPr>
+          <w:rFonts w:cs="Times New Roman"/>
+          <w:szCs w:val="26"/>
+        </w:rPr>
+        <w:t>khi</w:t>
+      </w:r>
+      <w:proofErr w:type="spellEnd"/>
+      <w:r>
+        <w:rPr>
+          <w:rFonts w:cs="Times New Roman"/>
+          <w:szCs w:val="26"/>
+        </w:rPr>
+        <w:t xml:space="preserve"> </w:t>
+      </w:r>
+      <w:proofErr w:type="spellStart"/>
+      <w:r>
+        <w:rPr>
+          <w:rFonts w:cs="Times New Roman"/>
+          <w:szCs w:val="26"/>
+        </w:rPr>
+        <w:t>cập</w:t>
+      </w:r>
+      <w:proofErr w:type="spellEnd"/>
+      <w:r>
+        <w:rPr>
+          <w:rFonts w:cs="Times New Roman"/>
+          <w:szCs w:val="26"/>
+        </w:rPr>
+        <w:t xml:space="preserve"> </w:t>
+      </w:r>
+      <w:proofErr w:type="spellStart"/>
+      <w:r>
+        <w:rPr>
+          <w:rFonts w:cs="Times New Roman"/>
+          <w:szCs w:val="26"/>
+        </w:rPr>
+        <w:t>nhật</w:t>
       </w:r>
       <w:proofErr w:type="spellEnd"/>
       <w:r>
@@ -3680,6 +3720,22 @@
           <w:rFonts w:cs="Times New Roman"/>
           <w:szCs w:val="26"/>
         </w:rPr>
+        <w:t>sách</w:t>
+      </w:r>
+      <w:proofErr w:type="spellEnd"/>
+      <w:r>
+        <w:rPr>
+          <w:rFonts w:cs="Times New Roman"/>
+          <w:szCs w:val="26"/>
+        </w:rPr>
+        <w:t xml:space="preserve"> </w:t>
+      </w:r>
+      <w:proofErr w:type="spellStart"/>
+      <w:r>
+        <w:rPr>
+          <w:rFonts w:cs="Times New Roman"/>
+          <w:szCs w:val="26"/>
+        </w:rPr>
         <w:t>thì</w:t>
       </w:r>
       <w:proofErr w:type="spellEnd"/>
@@ -3696,16 +3752,73 @@
           <w:rFonts w:cs="Times New Roman"/>
           <w:szCs w:val="26"/>
         </w:rPr>
-        <w:t>là</w:t>
-      </w:r>
-      <w:proofErr w:type="spellEnd"/>
-      <w:r>
-        <w:rPr>
-          <w:rFonts w:cs="Times New Roman"/>
-          <w:szCs w:val="26"/>
-        </w:rPr>
-        <w:t xml:space="preserve"> Available:</w:t>
-      </w:r>
+        <w:t>chuyển</w:t>
+      </w:r>
+      <w:proofErr w:type="spellEnd"/>
+      <w:r>
+        <w:rPr>
+          <w:rFonts w:cs="Times New Roman"/>
+          <w:szCs w:val="26"/>
+        </w:rPr>
+        <w:t xml:space="preserve"> status </w:t>
+      </w:r>
+      <w:proofErr w:type="spellStart"/>
+      <w:r>
+        <w:rPr>
+          <w:rFonts w:cs="Times New Roman"/>
+          <w:szCs w:val="26"/>
+        </w:rPr>
+        <w:t>trong</w:t>
+      </w:r>
+      <w:proofErr w:type="spellEnd"/>
+      <w:r>
+        <w:rPr>
+          <w:rFonts w:cs="Times New Roman"/>
+          <w:szCs w:val="26"/>
+        </w:rPr>
+        <w:t xml:space="preserve"> </w:t>
+      </w:r>
+      <w:proofErr w:type="spellStart"/>
+      <w:r>
+        <w:rPr>
+          <w:rFonts w:cs="Times New Roman"/>
+          <w:szCs w:val="26"/>
+        </w:rPr>
+        <w:t>bảng</w:t>
+      </w:r>
+      <w:proofErr w:type="spellEnd"/>
+      <w:r>
+        <w:rPr>
+          <w:rFonts w:cs="Times New Roman"/>
+          <w:szCs w:val="26"/>
+        </w:rPr>
+        <w:t xml:space="preserve"> books </w:t>
+      </w:r>
+      <w:proofErr w:type="spellStart"/>
+      <w:r>
+        <w:rPr>
+          <w:rFonts w:cs="Times New Roman"/>
+          <w:szCs w:val="26"/>
+        </w:rPr>
+        <w:t>về</w:t>
+      </w:r>
+      <w:proofErr w:type="spellEnd"/>
+      <w:r>
+        <w:rPr>
+          <w:rFonts w:cs="Times New Roman"/>
+          <w:szCs w:val="26"/>
+        </w:rPr>
+        <w:t xml:space="preserve"> </w:t>
+      </w:r>
+      <w:proofErr w:type="spellStart"/>
+      <w:r>
+        <w:rPr>
+          <w:rFonts w:cs="Times New Roman"/>
+          <w:szCs w:val="26"/>
+        </w:rPr>
+        <w:t>Avaiable</w:t>
+      </w:r>
+      <w:proofErr w:type="spellEnd"/>
     </w:p>
     <w:p>
       <w:pPr>
@@ -3720,10 +3833,10 @@
           <w:szCs w:val="26"/>
         </w:rPr>
         <w:drawing>
-          <wp:inline distT="0" distB="0" distL="0" distR="0" wp14:anchorId="1B04B9D0" wp14:editId="700404F4">
-            <wp:extent cx="5940425" cy="1532890"/>
-            <wp:effectExtent l="0" t="0" r="3175" b="0"/>
-            <wp:docPr id="31" name="Picture 31"/>
+          <wp:inline distT="0" distB="0" distL="0" distR="0" wp14:anchorId="426D467C" wp14:editId="64239496">
+            <wp:extent cx="5940425" cy="1845310"/>
+            <wp:effectExtent l="0" t="0" r="3175" b="2540"/>
+            <wp:docPr id="32" name="Picture 32"/>
             <wp:cNvGraphicFramePr>
               <a:graphicFrameLocks xmlns:a="http://schemas.openxmlformats.org/drawingml/2006/main" noChangeAspect="1"/>
             </wp:cNvGraphicFramePr>
@@ -3743,7 +3856,7 @@
                   <pic:spPr>
                     <a:xfrm>
                       <a:off x="0" y="0"/>
-                      <a:ext cx="5940425" cy="1532890"/>
+                      <a:ext cx="5940425" cy="1845310"/>
                     </a:xfrm>
                     <a:prstGeom prst="rect">
                       <a:avLst/>
@@ -3763,16 +3876,87 @@
           <w:szCs w:val="26"/>
         </w:rPr>
       </w:pPr>
+    </w:p>
+    <w:p>
+      <w:pPr>
+        <w:rPr>
+          <w:rFonts w:cs="Times New Roman"/>
+          <w:szCs w:val="26"/>
+        </w:rPr>
+      </w:pPr>
+      <w:r>
+        <w:rPr>
+          <w:rFonts w:cs="Times New Roman"/>
+          <w:szCs w:val="26"/>
+        </w:rPr>
+        <w:t xml:space="preserve">Sau </w:t>
+      </w:r>
+      <w:proofErr w:type="spellStart"/>
+      <w:r>
+        <w:rPr>
+          <w:rFonts w:cs="Times New Roman"/>
+          <w:szCs w:val="26"/>
+        </w:rPr>
+        <w:t>khi</w:t>
+      </w:r>
+      <w:proofErr w:type="spellEnd"/>
+      <w:r>
+        <w:rPr>
+          <w:rFonts w:cs="Times New Roman"/>
+          <w:szCs w:val="26"/>
+        </w:rPr>
+        <w:t xml:space="preserve"> </w:t>
+      </w:r>
+      <w:proofErr w:type="spellStart"/>
+      <w:r>
+        <w:rPr>
+          <w:rFonts w:cs="Times New Roman"/>
+          <w:szCs w:val="26"/>
+        </w:rPr>
+        <w:t>cập</w:t>
+      </w:r>
+      <w:proofErr w:type="spellEnd"/>
+      <w:r>
+        <w:rPr>
+          <w:rFonts w:cs="Times New Roman"/>
+          <w:szCs w:val="26"/>
+        </w:rPr>
+        <w:t xml:space="preserve"> </w:t>
+      </w:r>
+      <w:proofErr w:type="spellStart"/>
+      <w:r>
+        <w:rPr>
+          <w:rFonts w:cs="Times New Roman"/>
+          <w:szCs w:val="26"/>
+        </w:rPr>
+        <w:t>nhật</w:t>
+      </w:r>
+      <w:proofErr w:type="spellEnd"/>
+      <w:r>
+        <w:rPr>
+          <w:rFonts w:cs="Times New Roman"/>
+          <w:szCs w:val="26"/>
+        </w:rPr>
+        <w:t>:</w:t>
+      </w:r>
+    </w:p>
+    <w:p>
+      <w:pPr>
+        <w:rPr>
+          <w:rFonts w:cs="Times New Roman"/>
+          <w:szCs w:val="26"/>
+        </w:rPr>
+      </w:pPr>
       <w:r>
         <w:rPr>
           <w:rFonts w:cs="Times New Roman"/>
           <w:szCs w:val="26"/>
         </w:rPr>
         <w:drawing>
-          <wp:inline distT="0" distB="0" distL="0" distR="0" wp14:anchorId="4BF6B76B" wp14:editId="7772B749">
-            <wp:extent cx="5940425" cy="1838960"/>
-            <wp:effectExtent l="0" t="0" r="3175" b="8890"/>
-            <wp:docPr id="33" name="Picture 33"/>
+          <wp:inline distT="0" distB="0" distL="0" distR="0" wp14:anchorId="22B909A9" wp14:editId="233356B3">
+            <wp:extent cx="5940425" cy="2157095"/>
+            <wp:effectExtent l="0" t="0" r="3175" b="0"/>
+            <wp:docPr id="34" name="Picture 34"/>
             <wp:cNvGraphicFramePr>
               <a:graphicFrameLocks xmlns:a="http://schemas.openxmlformats.org/drawingml/2006/main" noChangeAspect="1"/>
             </wp:cNvGraphicFramePr>
@@ -3792,7 +3976,7 @@
                   <pic:spPr>
                     <a:xfrm>
                       <a:off x="0" y="0"/>
-                      <a:ext cx="5940425" cy="1838960"/>
+                      <a:ext cx="5940425" cy="2157095"/>
                     </a:xfrm>
                     <a:prstGeom prst="rect">
                       <a:avLst/>
@@ -3812,128 +3996,16 @@
           <w:szCs w:val="26"/>
         </w:rPr>
       </w:pPr>
-    </w:p>
-    <w:p>
-      <w:pPr>
-        <w:rPr>
-          <w:rFonts w:cs="Times New Roman"/>
-          <w:szCs w:val="26"/>
-        </w:rPr>
-      </w:pPr>
-      <w:proofErr w:type="spellStart"/>
-      <w:r>
-        <w:rPr>
-          <w:rFonts w:cs="Times New Roman"/>
-          <w:szCs w:val="26"/>
-        </w:rPr>
-        <w:t>Sách</w:t>
-      </w:r>
-      <w:proofErr w:type="spellEnd"/>
-      <w:r>
-        <w:rPr>
-          <w:rFonts w:cs="Times New Roman"/>
-          <w:szCs w:val="26"/>
-        </w:rPr>
-        <w:t xml:space="preserve"> </w:t>
-      </w:r>
-      <w:proofErr w:type="spellStart"/>
-      <w:r>
-        <w:rPr>
-          <w:rFonts w:cs="Times New Roman"/>
-          <w:szCs w:val="26"/>
-        </w:rPr>
-        <w:t>chưa</w:t>
-      </w:r>
-      <w:proofErr w:type="spellEnd"/>
-      <w:r>
-        <w:rPr>
-          <w:rFonts w:cs="Times New Roman"/>
-          <w:szCs w:val="26"/>
-        </w:rPr>
-        <w:t xml:space="preserve"> </w:t>
-      </w:r>
-      <w:proofErr w:type="spellStart"/>
-      <w:r>
-        <w:rPr>
-          <w:rFonts w:cs="Times New Roman"/>
-          <w:szCs w:val="26"/>
-        </w:rPr>
-        <w:t>trả</w:t>
-      </w:r>
-      <w:proofErr w:type="spellEnd"/>
-      <w:r>
-        <w:rPr>
-          <w:rFonts w:cs="Times New Roman"/>
-          <w:szCs w:val="26"/>
-        </w:rPr>
-        <w:t xml:space="preserve"> </w:t>
-      </w:r>
-      <w:proofErr w:type="spellStart"/>
-      <w:r>
-        <w:rPr>
-          <w:rFonts w:cs="Times New Roman"/>
-          <w:szCs w:val="26"/>
-        </w:rPr>
-        <w:t>thì</w:t>
-      </w:r>
-      <w:proofErr w:type="spellEnd"/>
-      <w:r>
-        <w:rPr>
-          <w:rFonts w:cs="Times New Roman"/>
-          <w:szCs w:val="26"/>
-        </w:rPr>
-        <w:t xml:space="preserve"> </w:t>
-      </w:r>
-      <w:proofErr w:type="spellStart"/>
-      <w:r>
-        <w:rPr>
-          <w:rFonts w:cs="Times New Roman"/>
-          <w:szCs w:val="26"/>
-        </w:rPr>
-        <w:t>là</w:t>
-      </w:r>
-      <w:proofErr w:type="spellEnd"/>
-      <w:r>
-        <w:rPr>
-          <w:rFonts w:cs="Times New Roman"/>
-          <w:szCs w:val="26"/>
-        </w:rPr>
-        <w:t xml:space="preserve"> </w:t>
-      </w:r>
-      <w:proofErr w:type="spellStart"/>
-      <w:r>
-        <w:rPr>
-          <w:rFonts w:cs="Times New Roman"/>
-          <w:szCs w:val="26"/>
-        </w:rPr>
-        <w:t>Unavaiable</w:t>
-      </w:r>
-      <w:proofErr w:type="spellEnd"/>
-      <w:r>
-        <w:rPr>
-          <w:rFonts w:cs="Times New Roman"/>
-          <w:szCs w:val="26"/>
-        </w:rPr>
-        <w:t>:</w:t>
-      </w:r>
-    </w:p>
-    <w:p>
-      <w:pPr>
-        <w:rPr>
-          <w:rFonts w:cs="Times New Roman"/>
-          <w:szCs w:val="26"/>
-        </w:rPr>
-      </w:pPr>
       <w:r>
         <w:rPr>
           <w:rFonts w:cs="Times New Roman"/>
           <w:szCs w:val="26"/>
         </w:rPr>
         <w:drawing>
-          <wp:inline distT="0" distB="0" distL="0" distR="0" wp14:anchorId="277CB260" wp14:editId="0305E75A">
-            <wp:extent cx="5940425" cy="1601470"/>
-            <wp:effectExtent l="0" t="0" r="3175" b="0"/>
-            <wp:docPr id="36" name="Picture 36"/>
+          <wp:inline distT="0" distB="0" distL="0" distR="0" wp14:anchorId="2345B9FF" wp14:editId="3F50CB5F">
+            <wp:extent cx="5940425" cy="299085"/>
+            <wp:effectExtent l="0" t="0" r="3175" b="5715"/>
+            <wp:docPr id="35" name="Picture 35"/>
             <wp:cNvGraphicFramePr>
               <a:graphicFrameLocks xmlns:a="http://schemas.openxmlformats.org/drawingml/2006/main" noChangeAspect="1"/>
             </wp:cNvGraphicFramePr>
@@ -3953,7 +4025,7 @@
                   <pic:spPr>
                     <a:xfrm>
                       <a:off x="0" y="0"/>
-                      <a:ext cx="5940425" cy="1601470"/>
+                      <a:ext cx="5940425" cy="299085"/>
                     </a:xfrm>
                     <a:prstGeom prst="rect">
                       <a:avLst/>
@@ -3978,12 +4050,11 @@
           <w:rFonts w:cs="Times New Roman"/>
           <w:szCs w:val="26"/>
         </w:rPr>
-        <w:lastRenderedPageBreak/>
         <w:drawing>
-          <wp:inline distT="0" distB="0" distL="0" distR="0" wp14:anchorId="7F511278" wp14:editId="7E5D88C9">
-            <wp:extent cx="5940425" cy="1720850"/>
-            <wp:effectExtent l="0" t="0" r="3175" b="0"/>
-            <wp:docPr id="37" name="Picture 37"/>
+          <wp:inline distT="0" distB="0" distL="0" distR="0" wp14:anchorId="3E362369" wp14:editId="196805C7">
+            <wp:extent cx="5940425" cy="278130"/>
+            <wp:effectExtent l="0" t="0" r="3175" b="7620"/>
+            <wp:docPr id="49" name="Picture 49"/>
             <wp:cNvGraphicFramePr>
               <a:graphicFrameLocks xmlns:a="http://schemas.openxmlformats.org/drawingml/2006/main" noChangeAspect="1"/>
             </wp:cNvGraphicFramePr>
@@ -4003,7 +4074,7 @@
                   <pic:spPr>
                     <a:xfrm>
                       <a:off x="0" y="0"/>
-                      <a:ext cx="5940425" cy="1720850"/>
+                      <a:ext cx="5940425" cy="278130"/>
                     </a:xfrm>
                     <a:prstGeom prst="rect">
                       <a:avLst/>
@@ -4015,24 +4086,132 @@
           </wp:inline>
         </w:drawing>
       </w:r>
-    </w:p>
-    <w:p>
-      <w:pPr>
-        <w:rPr>
-          <w:rFonts w:cs="Times New Roman"/>
-          <w:szCs w:val="26"/>
-        </w:rPr>
-      </w:pPr>
-      <w:r>
-        <w:rPr>
-          <w:rFonts w:cs="Times New Roman"/>
+      <w:bookmarkStart w:id="0" w:name="_GoBack"/>
+      <w:bookmarkEnd w:id="0"/>
+    </w:p>
+    <w:p>
+      <w:pPr>
+        <w:rPr>
+          <w:rFonts w:cs="Times New Roman"/>
+          <w:szCs w:val="26"/>
+        </w:rPr>
+      </w:pPr>
+    </w:p>
+    <w:p>
+      <w:pPr>
+        <w:rPr>
+          <w:rFonts w:cs="Times New Roman"/>
+          <w:szCs w:val="26"/>
+        </w:rPr>
+      </w:pPr>
+    </w:p>
+    <w:p>
+      <w:pPr>
+        <w:rPr>
+          <w:rFonts w:cs="Times New Roman"/>
+          <w:szCs w:val="26"/>
+        </w:rPr>
+      </w:pPr>
+      <w:proofErr w:type="spellStart"/>
+      <w:r>
+        <w:rPr>
+          <w:rFonts w:cs="Times New Roman"/>
+          <w:szCs w:val="26"/>
+        </w:rPr>
+        <w:lastRenderedPageBreak/>
+        <w:t>Sách</w:t>
+      </w:r>
+      <w:proofErr w:type="spellEnd"/>
+      <w:r>
+        <w:rPr>
+          <w:rFonts w:cs="Times New Roman"/>
+          <w:szCs w:val="26"/>
+        </w:rPr>
+        <w:t xml:space="preserve"> </w:t>
+      </w:r>
+      <w:proofErr w:type="spellStart"/>
+      <w:r>
+        <w:rPr>
+          <w:rFonts w:cs="Times New Roman"/>
+          <w:szCs w:val="26"/>
+        </w:rPr>
+        <w:t>đã</w:t>
+      </w:r>
+      <w:proofErr w:type="spellEnd"/>
+      <w:r>
+        <w:rPr>
+          <w:rFonts w:cs="Times New Roman"/>
+          <w:szCs w:val="26"/>
+        </w:rPr>
+        <w:t xml:space="preserve"> </w:t>
+      </w:r>
+      <w:proofErr w:type="spellStart"/>
+      <w:r>
+        <w:rPr>
+          <w:rFonts w:cs="Times New Roman"/>
+          <w:szCs w:val="26"/>
+        </w:rPr>
+        <w:t>trả</w:t>
+      </w:r>
+      <w:proofErr w:type="spellEnd"/>
+      <w:r>
+        <w:rPr>
+          <w:rFonts w:cs="Times New Roman"/>
+          <w:szCs w:val="26"/>
+        </w:rPr>
+        <w:t xml:space="preserve"> </w:t>
+      </w:r>
+      <w:proofErr w:type="spellStart"/>
+      <w:r>
+        <w:rPr>
+          <w:rFonts w:cs="Times New Roman"/>
+          <w:szCs w:val="26"/>
+        </w:rPr>
+        <w:t>thì</w:t>
+      </w:r>
+      <w:proofErr w:type="spellEnd"/>
+      <w:r>
+        <w:rPr>
+          <w:rFonts w:cs="Times New Roman"/>
+          <w:szCs w:val="26"/>
+        </w:rPr>
+        <w:t xml:space="preserve"> </w:t>
+      </w:r>
+      <w:proofErr w:type="spellStart"/>
+      <w:r>
+        <w:rPr>
+          <w:rFonts w:cs="Times New Roman"/>
+          <w:szCs w:val="26"/>
+        </w:rPr>
+        <w:t>là</w:t>
+      </w:r>
+      <w:proofErr w:type="spellEnd"/>
+      <w:r>
+        <w:rPr>
+          <w:rFonts w:cs="Times New Roman"/>
+          <w:szCs w:val="26"/>
+        </w:rPr>
+        <w:t xml:space="preserve"> Available:</w:t>
+      </w:r>
+    </w:p>
+    <w:p>
+      <w:pPr>
+        <w:rPr>
+          <w:rFonts w:cs="Times New Roman"/>
+          <w:szCs w:val="26"/>
+        </w:rPr>
+      </w:pPr>
+      <w:r>
+        <w:rPr>
+          <w:rFonts w:cs="Times New Roman"/>
+          <w:noProof/>
           <w:szCs w:val="26"/>
         </w:rPr>
         <w:drawing>
-          <wp:inline distT="0" distB="0" distL="0" distR="0" wp14:anchorId="6E23F83F" wp14:editId="62F27F34">
-            <wp:extent cx="5940425" cy="2341245"/>
-            <wp:effectExtent l="0" t="0" r="3175" b="1905"/>
-            <wp:docPr id="38" name="Picture 38"/>
+          <wp:inline distT="0" distB="0" distL="0" distR="0" wp14:anchorId="1B04B9D0" wp14:editId="700404F4">
+            <wp:extent cx="5940425" cy="1532890"/>
+            <wp:effectExtent l="0" t="0" r="3175" b="0"/>
+            <wp:docPr id="31" name="Picture 31"/>
             <wp:cNvGraphicFramePr>
               <a:graphicFrameLocks xmlns:a="http://schemas.openxmlformats.org/drawingml/2006/main" noChangeAspect="1"/>
             </wp:cNvGraphicFramePr>
@@ -4052,7 +4231,7 @@
                   <pic:spPr>
                     <a:xfrm>
                       <a:off x="0" y="0"/>
-                      <a:ext cx="5940425" cy="2341245"/>
+                      <a:ext cx="5940425" cy="1532890"/>
                     </a:xfrm>
                     <a:prstGeom prst="rect">
                       <a:avLst/>
@@ -4072,248 +4251,17 @@
           <w:szCs w:val="26"/>
         </w:rPr>
       </w:pPr>
-    </w:p>
-    <w:p>
-      <w:pPr>
-        <w:rPr>
-          <w:rFonts w:cs="Times New Roman"/>
-          <w:szCs w:val="26"/>
-        </w:rPr>
-      </w:pPr>
-    </w:p>
-    <w:p>
-      <w:pPr>
-        <w:rPr>
-          <w:rFonts w:cs="Times New Roman"/>
-          <w:szCs w:val="26"/>
-        </w:rPr>
-      </w:pPr>
-      <w:proofErr w:type="spellStart"/>
-      <w:r>
-        <w:rPr>
-          <w:rFonts w:cs="Times New Roman"/>
-          <w:szCs w:val="26"/>
-        </w:rPr>
-        <w:t>Tạo</w:t>
-      </w:r>
-      <w:proofErr w:type="spellEnd"/>
-      <w:r>
-        <w:rPr>
-          <w:rFonts w:cs="Times New Roman"/>
-          <w:szCs w:val="26"/>
-        </w:rPr>
-        <w:t xml:space="preserve"> view </w:t>
-      </w:r>
-      <w:proofErr w:type="spellStart"/>
-      <w:r>
-        <w:rPr>
-          <w:rFonts w:cs="Times New Roman"/>
-          <w:szCs w:val="26"/>
-        </w:rPr>
-        <w:t>CurrentLoans</w:t>
-      </w:r>
-      <w:proofErr w:type="spellEnd"/>
-      <w:r>
-        <w:rPr>
-          <w:rFonts w:cs="Times New Roman"/>
-          <w:szCs w:val="26"/>
-        </w:rPr>
-        <w:t xml:space="preserve"> </w:t>
-      </w:r>
-      <w:proofErr w:type="spellStart"/>
-      <w:r>
-        <w:rPr>
-          <w:rFonts w:cs="Times New Roman"/>
-          <w:szCs w:val="26"/>
-        </w:rPr>
-        <w:t>để</w:t>
-      </w:r>
-      <w:proofErr w:type="spellEnd"/>
-      <w:r>
-        <w:rPr>
-          <w:rFonts w:cs="Times New Roman"/>
-          <w:szCs w:val="26"/>
-        </w:rPr>
-        <w:t xml:space="preserve"> </w:t>
-      </w:r>
-      <w:proofErr w:type="spellStart"/>
-      <w:r>
-        <w:rPr>
-          <w:rFonts w:cs="Times New Roman"/>
-          <w:szCs w:val="26"/>
-        </w:rPr>
-        <w:t>hiển</w:t>
-      </w:r>
-      <w:proofErr w:type="spellEnd"/>
-      <w:r>
-        <w:rPr>
-          <w:rFonts w:cs="Times New Roman"/>
-          <w:szCs w:val="26"/>
-        </w:rPr>
-        <w:t xml:space="preserve"> </w:t>
-      </w:r>
-      <w:proofErr w:type="spellStart"/>
-      <w:r>
-        <w:rPr>
-          <w:rFonts w:cs="Times New Roman"/>
-          <w:szCs w:val="26"/>
-        </w:rPr>
-        <w:t>thị</w:t>
-      </w:r>
-      <w:proofErr w:type="spellEnd"/>
-      <w:r>
-        <w:rPr>
-          <w:rFonts w:cs="Times New Roman"/>
-          <w:szCs w:val="26"/>
-        </w:rPr>
-        <w:t xml:space="preserve"> </w:t>
-      </w:r>
-      <w:proofErr w:type="spellStart"/>
-      <w:r>
-        <w:rPr>
-          <w:rFonts w:cs="Times New Roman"/>
-          <w:szCs w:val="26"/>
-        </w:rPr>
-        <w:t>thông</w:t>
-      </w:r>
-      <w:proofErr w:type="spellEnd"/>
-      <w:r>
-        <w:rPr>
-          <w:rFonts w:cs="Times New Roman"/>
-          <w:szCs w:val="26"/>
-        </w:rPr>
-        <w:t xml:space="preserve"> tin </w:t>
-      </w:r>
-      <w:proofErr w:type="spellStart"/>
-      <w:r>
-        <w:rPr>
-          <w:rFonts w:cs="Times New Roman"/>
-          <w:szCs w:val="26"/>
-        </w:rPr>
-        <w:t>về</w:t>
-      </w:r>
-      <w:proofErr w:type="spellEnd"/>
-      <w:r>
-        <w:rPr>
-          <w:rFonts w:cs="Times New Roman"/>
-          <w:szCs w:val="26"/>
-        </w:rPr>
-        <w:t xml:space="preserve"> </w:t>
-      </w:r>
-      <w:proofErr w:type="spellStart"/>
-      <w:r>
-        <w:rPr>
-          <w:rFonts w:cs="Times New Roman"/>
-          <w:szCs w:val="26"/>
-        </w:rPr>
-        <w:t>các</w:t>
-      </w:r>
-      <w:proofErr w:type="spellEnd"/>
-      <w:r>
-        <w:rPr>
-          <w:rFonts w:cs="Times New Roman"/>
-          <w:szCs w:val="26"/>
-        </w:rPr>
-        <w:t xml:space="preserve"> </w:t>
-      </w:r>
-      <w:proofErr w:type="spellStart"/>
-      <w:r>
-        <w:rPr>
-          <w:rFonts w:cs="Times New Roman"/>
-          <w:szCs w:val="26"/>
-        </w:rPr>
-        <w:t>sách</w:t>
-      </w:r>
-      <w:proofErr w:type="spellEnd"/>
-      <w:r>
-        <w:rPr>
-          <w:rFonts w:cs="Times New Roman"/>
-          <w:szCs w:val="26"/>
-        </w:rPr>
-        <w:t xml:space="preserve"> </w:t>
-      </w:r>
-      <w:proofErr w:type="spellStart"/>
-      <w:r>
-        <w:rPr>
-          <w:rFonts w:cs="Times New Roman"/>
-          <w:szCs w:val="26"/>
-        </w:rPr>
-        <w:t>đang</w:t>
-      </w:r>
-      <w:proofErr w:type="spellEnd"/>
-      <w:r>
-        <w:rPr>
-          <w:rFonts w:cs="Times New Roman"/>
-          <w:szCs w:val="26"/>
-        </w:rPr>
-        <w:t xml:space="preserve"> </w:t>
-      </w:r>
-      <w:proofErr w:type="spellStart"/>
-      <w:r>
-        <w:rPr>
-          <w:rFonts w:cs="Times New Roman"/>
-          <w:szCs w:val="26"/>
-        </w:rPr>
-        <w:t>trong</w:t>
-      </w:r>
-      <w:proofErr w:type="spellEnd"/>
-      <w:r>
-        <w:rPr>
-          <w:rFonts w:cs="Times New Roman"/>
-          <w:szCs w:val="26"/>
-        </w:rPr>
-        <w:t xml:space="preserve"> </w:t>
-      </w:r>
-      <w:proofErr w:type="spellStart"/>
-      <w:r>
-        <w:rPr>
-          <w:rFonts w:cs="Times New Roman"/>
-          <w:szCs w:val="26"/>
-        </w:rPr>
-        <w:t>trạng</w:t>
-      </w:r>
-      <w:proofErr w:type="spellEnd"/>
-      <w:r>
-        <w:rPr>
-          <w:rFonts w:cs="Times New Roman"/>
-          <w:szCs w:val="26"/>
-        </w:rPr>
-        <w:t xml:space="preserve"> </w:t>
-      </w:r>
-      <w:proofErr w:type="spellStart"/>
-      <w:r>
-        <w:rPr>
-          <w:rFonts w:cs="Times New Roman"/>
-          <w:szCs w:val="26"/>
-        </w:rPr>
-        <w:t>thái</w:t>
-      </w:r>
-      <w:proofErr w:type="spellEnd"/>
-      <w:r>
-        <w:rPr>
-          <w:rFonts w:cs="Times New Roman"/>
-          <w:szCs w:val="26"/>
-        </w:rPr>
-        <w:t xml:space="preserve"> Borrowed:</w:t>
-      </w:r>
-    </w:p>
-    <w:p>
-      <w:pPr>
-        <w:rPr>
-          <w:rFonts w:cs="Times New Roman"/>
-          <w:szCs w:val="26"/>
-        </w:rPr>
-      </w:pPr>
-      <w:r>
-        <w:rPr>
-          <w:rFonts w:cs="Times New Roman"/>
+      <w:r>
+        <w:rPr>
+          <w:rFonts w:cs="Times New Roman"/>
+          <w:noProof/>
           <w:szCs w:val="26"/>
         </w:rPr>
         <w:drawing>
-          <wp:inline distT="0" distB="0" distL="0" distR="0" wp14:anchorId="1D475956" wp14:editId="553AEFB0">
-            <wp:extent cx="5887272" cy="2162477"/>
-            <wp:effectExtent l="0" t="0" r="0" b="9525"/>
-            <wp:docPr id="39" name="Picture 39"/>
+          <wp:inline distT="0" distB="0" distL="0" distR="0" wp14:anchorId="4BF6B76B" wp14:editId="7772B749">
+            <wp:extent cx="5940425" cy="1838960"/>
+            <wp:effectExtent l="0" t="0" r="3175" b="8890"/>
+            <wp:docPr id="33" name="Picture 33"/>
             <wp:cNvGraphicFramePr>
               <a:graphicFrameLocks xmlns:a="http://schemas.openxmlformats.org/drawingml/2006/main" noChangeAspect="1"/>
             </wp:cNvGraphicFramePr>
@@ -4333,7 +4281,7 @@
                   <pic:spPr>
                     <a:xfrm>
                       <a:off x="0" y="0"/>
-                      <a:ext cx="5887272" cy="2162477"/>
+                      <a:ext cx="5940425" cy="1838960"/>
                     </a:xfrm>
                     <a:prstGeom prst="rect">
                       <a:avLst/>
@@ -4353,17 +4301,129 @@
           <w:szCs w:val="26"/>
         </w:rPr>
       </w:pPr>
-      <w:r>
-        <w:rPr>
-          <w:rFonts w:cs="Times New Roman"/>
-          <w:szCs w:val="26"/>
-        </w:rPr>
-        <w:lastRenderedPageBreak/>
+    </w:p>
+    <w:p>
+      <w:pPr>
+        <w:rPr>
+          <w:rFonts w:cs="Times New Roman"/>
+          <w:szCs w:val="26"/>
+        </w:rPr>
+      </w:pPr>
+      <w:proofErr w:type="spellStart"/>
+      <w:r>
+        <w:rPr>
+          <w:rFonts w:cs="Times New Roman"/>
+          <w:szCs w:val="26"/>
+        </w:rPr>
+        <w:t>Sách</w:t>
+      </w:r>
+      <w:proofErr w:type="spellEnd"/>
+      <w:r>
+        <w:rPr>
+          <w:rFonts w:cs="Times New Roman"/>
+          <w:szCs w:val="26"/>
+        </w:rPr>
+        <w:t xml:space="preserve"> </w:t>
+      </w:r>
+      <w:proofErr w:type="spellStart"/>
+      <w:r>
+        <w:rPr>
+          <w:rFonts w:cs="Times New Roman"/>
+          <w:szCs w:val="26"/>
+        </w:rPr>
+        <w:t>chưa</w:t>
+      </w:r>
+      <w:proofErr w:type="spellEnd"/>
+      <w:r>
+        <w:rPr>
+          <w:rFonts w:cs="Times New Roman"/>
+          <w:szCs w:val="26"/>
+        </w:rPr>
+        <w:t xml:space="preserve"> </w:t>
+      </w:r>
+      <w:proofErr w:type="spellStart"/>
+      <w:r>
+        <w:rPr>
+          <w:rFonts w:cs="Times New Roman"/>
+          <w:szCs w:val="26"/>
+        </w:rPr>
+        <w:t>trả</w:t>
+      </w:r>
+      <w:proofErr w:type="spellEnd"/>
+      <w:r>
+        <w:rPr>
+          <w:rFonts w:cs="Times New Roman"/>
+          <w:szCs w:val="26"/>
+        </w:rPr>
+        <w:t xml:space="preserve"> </w:t>
+      </w:r>
+      <w:proofErr w:type="spellStart"/>
+      <w:r>
+        <w:rPr>
+          <w:rFonts w:cs="Times New Roman"/>
+          <w:szCs w:val="26"/>
+        </w:rPr>
+        <w:t>thì</w:t>
+      </w:r>
+      <w:proofErr w:type="spellEnd"/>
+      <w:r>
+        <w:rPr>
+          <w:rFonts w:cs="Times New Roman"/>
+          <w:szCs w:val="26"/>
+        </w:rPr>
+        <w:t xml:space="preserve"> </w:t>
+      </w:r>
+      <w:proofErr w:type="spellStart"/>
+      <w:r>
+        <w:rPr>
+          <w:rFonts w:cs="Times New Roman"/>
+          <w:szCs w:val="26"/>
+        </w:rPr>
+        <w:t>là</w:t>
+      </w:r>
+      <w:proofErr w:type="spellEnd"/>
+      <w:r>
+        <w:rPr>
+          <w:rFonts w:cs="Times New Roman"/>
+          <w:szCs w:val="26"/>
+        </w:rPr>
+        <w:t xml:space="preserve"> </w:t>
+      </w:r>
+      <w:proofErr w:type="spellStart"/>
+      <w:r>
+        <w:rPr>
+          <w:rFonts w:cs="Times New Roman"/>
+          <w:szCs w:val="26"/>
+        </w:rPr>
+        <w:t>Unavaiable</w:t>
+      </w:r>
+      <w:proofErr w:type="spellEnd"/>
+      <w:r>
+        <w:rPr>
+          <w:rFonts w:cs="Times New Roman"/>
+          <w:szCs w:val="26"/>
+        </w:rPr>
+        <w:t>:</w:t>
+      </w:r>
+    </w:p>
+    <w:p>
+      <w:pPr>
+        <w:rPr>
+          <w:rFonts w:cs="Times New Roman"/>
+          <w:szCs w:val="26"/>
+        </w:rPr>
+      </w:pPr>
+      <w:r>
+        <w:rPr>
+          <w:rFonts w:cs="Times New Roman"/>
+          <w:noProof/>
+          <w:szCs w:val="26"/>
+        </w:rPr>
         <w:drawing>
-          <wp:inline distT="0" distB="0" distL="0" distR="0" wp14:anchorId="0FCC090C" wp14:editId="2183C1D7">
-            <wp:extent cx="2753109" cy="4391638"/>
-            <wp:effectExtent l="0" t="0" r="9525" b="9525"/>
-            <wp:docPr id="40" name="Picture 40"/>
+          <wp:inline distT="0" distB="0" distL="0" distR="0" wp14:anchorId="277CB260" wp14:editId="0305E75A">
+            <wp:extent cx="5940425" cy="1601470"/>
+            <wp:effectExtent l="0" t="0" r="3175" b="0"/>
+            <wp:docPr id="36" name="Picture 36"/>
             <wp:cNvGraphicFramePr>
               <a:graphicFrameLocks xmlns:a="http://schemas.openxmlformats.org/drawingml/2006/main" noChangeAspect="1"/>
             </wp:cNvGraphicFramePr>
@@ -4383,7 +4443,7 @@
                   <pic:spPr>
                     <a:xfrm>
                       <a:off x="0" y="0"/>
-                      <a:ext cx="2753109" cy="4391638"/>
+                      <a:ext cx="5940425" cy="1601470"/>
                     </a:xfrm>
                     <a:prstGeom prst="rect">
                       <a:avLst/>
@@ -4406,13 +4466,14 @@
       <w:r>
         <w:rPr>
           <w:rFonts w:cs="Times New Roman"/>
+          <w:noProof/>
           <w:szCs w:val="26"/>
         </w:rPr>
         <w:drawing>
-          <wp:inline distT="0" distB="0" distL="0" distR="0" wp14:anchorId="3DADC488" wp14:editId="5D35DFD0">
-            <wp:extent cx="5940425" cy="3050540"/>
+          <wp:inline distT="0" distB="0" distL="0" distR="0" wp14:anchorId="7F511278" wp14:editId="7E5D88C9">
+            <wp:extent cx="5940425" cy="1720850"/>
             <wp:effectExtent l="0" t="0" r="3175" b="0"/>
-            <wp:docPr id="41" name="Picture 41"/>
+            <wp:docPr id="37" name="Picture 37"/>
             <wp:cNvGraphicFramePr>
               <a:graphicFrameLocks xmlns:a="http://schemas.openxmlformats.org/drawingml/2006/main" noChangeAspect="1"/>
             </wp:cNvGraphicFramePr>
@@ -4432,7 +4493,7 @@
                   <pic:spPr>
                     <a:xfrm>
                       <a:off x="0" y="0"/>
-                      <a:ext cx="5940425" cy="3050540"/>
+                      <a:ext cx="5940425" cy="1720850"/>
                     </a:xfrm>
                     <a:prstGeom prst="rect">
                       <a:avLst/>
@@ -4452,338 +4513,18 @@
           <w:szCs w:val="26"/>
         </w:rPr>
       </w:pPr>
-    </w:p>
-    <w:p>
-      <w:pPr>
-        <w:rPr>
-          <w:rFonts w:cs="Times New Roman"/>
-          <w:szCs w:val="26"/>
-        </w:rPr>
-      </w:pPr>
-    </w:p>
-    <w:p>
-      <w:pPr>
-        <w:rPr>
-          <w:rFonts w:cs="Times New Roman"/>
-          <w:szCs w:val="26"/>
-        </w:rPr>
-      </w:pPr>
-    </w:p>
-    <w:p>
-      <w:pPr>
-        <w:rPr>
-          <w:rFonts w:cs="Times New Roman"/>
-          <w:color w:val="000000"/>
-          <w:szCs w:val="26"/>
-        </w:rPr>
-      </w:pPr>
-      <w:proofErr w:type="spellStart"/>
-      <w:r>
-        <w:rPr>
-          <w:rFonts w:cs="Times New Roman"/>
-          <w:color w:val="000000"/>
+      <w:r>
+        <w:rPr>
+          <w:rFonts w:cs="Times New Roman"/>
+          <w:noProof/>
           <w:szCs w:val="26"/>
         </w:rPr>
         <w:lastRenderedPageBreak/>
-        <w:t>Thực</w:t>
-      </w:r>
-      <w:proofErr w:type="spellEnd"/>
-      <w:r>
-        <w:rPr>
-          <w:rFonts w:cs="Times New Roman"/>
-          <w:color w:val="000000"/>
-          <w:szCs w:val="26"/>
-        </w:rPr>
-        <w:t xml:space="preserve"> </w:t>
-      </w:r>
-      <w:proofErr w:type="spellStart"/>
-      <w:r>
-        <w:rPr>
-          <w:rFonts w:cs="Times New Roman"/>
-          <w:color w:val="000000"/>
-          <w:szCs w:val="26"/>
-        </w:rPr>
-        <w:t>hiện</w:t>
-      </w:r>
-      <w:proofErr w:type="spellEnd"/>
-      <w:r>
-        <w:rPr>
-          <w:rFonts w:cs="Times New Roman"/>
-          <w:color w:val="000000"/>
-          <w:szCs w:val="26"/>
-        </w:rPr>
-        <w:t xml:space="preserve"> </w:t>
-      </w:r>
-      <w:proofErr w:type="spellStart"/>
-      <w:r>
-        <w:rPr>
-          <w:rFonts w:cs="Times New Roman"/>
-          <w:color w:val="000000"/>
-          <w:szCs w:val="26"/>
-        </w:rPr>
-        <w:t>tìm</w:t>
-      </w:r>
-      <w:proofErr w:type="spellEnd"/>
-      <w:r>
-        <w:rPr>
-          <w:rFonts w:cs="Times New Roman"/>
-          <w:color w:val="000000"/>
-          <w:szCs w:val="26"/>
-        </w:rPr>
-        <w:t xml:space="preserve"> </w:t>
-      </w:r>
-      <w:proofErr w:type="spellStart"/>
-      <w:r>
-        <w:rPr>
-          <w:rFonts w:cs="Times New Roman"/>
-          <w:color w:val="000000"/>
-          <w:szCs w:val="26"/>
-        </w:rPr>
-        <w:t>kiếm</w:t>
-      </w:r>
-      <w:proofErr w:type="spellEnd"/>
-      <w:r>
-        <w:rPr>
-          <w:rFonts w:cs="Times New Roman"/>
-          <w:color w:val="000000"/>
-          <w:szCs w:val="26"/>
-        </w:rPr>
-        <w:t xml:space="preserve"> </w:t>
-      </w:r>
-      <w:proofErr w:type="spellStart"/>
-      <w:r>
-        <w:rPr>
-          <w:rFonts w:cs="Times New Roman"/>
-          <w:color w:val="000000"/>
-          <w:szCs w:val="26"/>
-        </w:rPr>
-        <w:t>toàn</w:t>
-      </w:r>
-      <w:proofErr w:type="spellEnd"/>
-      <w:r>
-        <w:rPr>
-          <w:rFonts w:cs="Times New Roman"/>
-          <w:color w:val="000000"/>
-          <w:szCs w:val="26"/>
-        </w:rPr>
-        <w:t xml:space="preserve"> </w:t>
-      </w:r>
-      <w:proofErr w:type="spellStart"/>
-      <w:r>
-        <w:rPr>
-          <w:rFonts w:cs="Times New Roman"/>
-          <w:color w:val="000000"/>
-          <w:szCs w:val="26"/>
-        </w:rPr>
-        <w:t>văn</w:t>
-      </w:r>
-      <w:proofErr w:type="spellEnd"/>
-      <w:r>
-        <w:rPr>
-          <w:rFonts w:cs="Times New Roman"/>
-          <w:color w:val="000000"/>
-          <w:szCs w:val="26"/>
-        </w:rPr>
-        <w:t xml:space="preserve"> </w:t>
-      </w:r>
-      <w:proofErr w:type="spellStart"/>
-      <w:r>
-        <w:rPr>
-          <w:rFonts w:cs="Times New Roman"/>
-          <w:color w:val="000000"/>
-          <w:szCs w:val="26"/>
-        </w:rPr>
-        <w:t>bản</w:t>
-      </w:r>
-      <w:proofErr w:type="spellEnd"/>
-      <w:r>
-        <w:rPr>
-          <w:rFonts w:cs="Times New Roman"/>
-          <w:color w:val="000000"/>
-          <w:szCs w:val="26"/>
-        </w:rPr>
-        <w:t xml:space="preserve"> </w:t>
-      </w:r>
-      <w:proofErr w:type="spellStart"/>
-      <w:r>
-        <w:rPr>
-          <w:rFonts w:cs="Times New Roman"/>
-          <w:color w:val="000000"/>
-          <w:szCs w:val="26"/>
-        </w:rPr>
-        <w:t>để</w:t>
-      </w:r>
-      <w:proofErr w:type="spellEnd"/>
-      <w:r>
-        <w:rPr>
-          <w:rFonts w:cs="Times New Roman"/>
-          <w:color w:val="000000"/>
-          <w:szCs w:val="26"/>
-        </w:rPr>
-        <w:t xml:space="preserve"> </w:t>
-      </w:r>
-      <w:proofErr w:type="spellStart"/>
-      <w:r>
-        <w:rPr>
-          <w:rFonts w:cs="Times New Roman"/>
-          <w:color w:val="000000"/>
-          <w:szCs w:val="26"/>
-        </w:rPr>
-        <w:t>tìm</w:t>
-      </w:r>
-      <w:proofErr w:type="spellEnd"/>
-      <w:r>
-        <w:rPr>
-          <w:rFonts w:cs="Times New Roman"/>
-          <w:color w:val="000000"/>
-          <w:szCs w:val="26"/>
-        </w:rPr>
-        <w:t xml:space="preserve"> </w:t>
-      </w:r>
-      <w:proofErr w:type="spellStart"/>
-      <w:r>
-        <w:rPr>
-          <w:rFonts w:cs="Times New Roman"/>
-          <w:color w:val="000000"/>
-          <w:szCs w:val="26"/>
-        </w:rPr>
-        <w:t>sách</w:t>
-      </w:r>
-      <w:proofErr w:type="spellEnd"/>
-      <w:r>
-        <w:rPr>
-          <w:rFonts w:cs="Times New Roman"/>
-          <w:color w:val="000000"/>
-          <w:szCs w:val="26"/>
-        </w:rPr>
-        <w:t xml:space="preserve"> </w:t>
-      </w:r>
-      <w:proofErr w:type="spellStart"/>
-      <w:r>
-        <w:rPr>
-          <w:rFonts w:cs="Times New Roman"/>
-          <w:color w:val="000000"/>
-          <w:szCs w:val="26"/>
-        </w:rPr>
-        <w:t>theo</w:t>
-      </w:r>
-      <w:proofErr w:type="spellEnd"/>
-      <w:r>
-        <w:rPr>
-          <w:rFonts w:cs="Times New Roman"/>
-          <w:color w:val="000000"/>
-          <w:szCs w:val="26"/>
-        </w:rPr>
-        <w:t xml:space="preserve"> </w:t>
-      </w:r>
-      <w:proofErr w:type="spellStart"/>
-      <w:r>
-        <w:rPr>
-          <w:rFonts w:cs="Times New Roman"/>
-          <w:color w:val="000000"/>
-          <w:szCs w:val="26"/>
-        </w:rPr>
-        <w:t>tiêu</w:t>
-      </w:r>
-      <w:proofErr w:type="spellEnd"/>
-      <w:r>
-        <w:rPr>
-          <w:rFonts w:cs="Times New Roman"/>
-          <w:color w:val="000000"/>
-          <w:szCs w:val="26"/>
-        </w:rPr>
-        <w:t xml:space="preserve"> </w:t>
-      </w:r>
-      <w:proofErr w:type="spellStart"/>
-      <w:r>
-        <w:rPr>
-          <w:rFonts w:cs="Times New Roman"/>
-          <w:color w:val="000000"/>
-          <w:szCs w:val="26"/>
-        </w:rPr>
-        <w:t>đề</w:t>
-      </w:r>
-      <w:proofErr w:type="spellEnd"/>
-      <w:r>
-        <w:rPr>
-          <w:rFonts w:cs="Times New Roman"/>
-          <w:color w:val="000000"/>
-          <w:szCs w:val="26"/>
-        </w:rPr>
-        <w:t xml:space="preserve"> </w:t>
-      </w:r>
-      <w:proofErr w:type="spellStart"/>
-      <w:r>
-        <w:rPr>
-          <w:rFonts w:cs="Times New Roman"/>
-          <w:color w:val="000000"/>
-          <w:szCs w:val="26"/>
-        </w:rPr>
-        <w:t>và</w:t>
-      </w:r>
-      <w:proofErr w:type="spellEnd"/>
-      <w:r>
-        <w:rPr>
-          <w:rFonts w:cs="Times New Roman"/>
-          <w:color w:val="000000"/>
-          <w:szCs w:val="26"/>
-        </w:rPr>
-        <w:t xml:space="preserve"> </w:t>
-      </w:r>
-      <w:proofErr w:type="spellStart"/>
-      <w:r>
-        <w:rPr>
-          <w:rFonts w:cs="Times New Roman"/>
-          <w:color w:val="000000"/>
-          <w:szCs w:val="26"/>
-        </w:rPr>
-        <w:t>tác</w:t>
-      </w:r>
-      <w:proofErr w:type="spellEnd"/>
-      <w:r>
-        <w:rPr>
-          <w:rFonts w:cs="Times New Roman"/>
-          <w:color w:val="000000"/>
-          <w:szCs w:val="26"/>
-        </w:rPr>
-        <w:t xml:space="preserve"> </w:t>
-      </w:r>
-      <w:proofErr w:type="spellStart"/>
-      <w:r>
-        <w:rPr>
-          <w:rFonts w:cs="Times New Roman"/>
-          <w:color w:val="000000"/>
-          <w:szCs w:val="26"/>
-        </w:rPr>
-        <w:t>giả</w:t>
-      </w:r>
-      <w:proofErr w:type="spellEnd"/>
-      <w:r>
-        <w:rPr>
-          <w:rFonts w:cs="Times New Roman"/>
-          <w:color w:val="000000"/>
-          <w:szCs w:val="26"/>
-        </w:rPr>
-        <w:t>:</w:t>
-      </w:r>
-    </w:p>
-    <w:p>
-      <w:pPr>
-        <w:rPr>
-          <w:rFonts w:cs="Times New Roman"/>
-          <w:szCs w:val="26"/>
-        </w:rPr>
-      </w:pPr>
-      <w:r>
-        <w:rPr>
-          <w:rFonts w:cs="Times New Roman"/>
-          <w:szCs w:val="26"/>
-        </w:rPr>
         <w:drawing>
-          <wp:inline distT="0" distB="0" distL="0" distR="0" wp14:anchorId="34FD087B" wp14:editId="6A3B1E3D">
-            <wp:extent cx="5201376" cy="1971950"/>
-            <wp:effectExtent l="0" t="0" r="0" b="9525"/>
-            <wp:docPr id="42" name="Picture 42"/>
+          <wp:inline distT="0" distB="0" distL="0" distR="0" wp14:anchorId="6E23F83F" wp14:editId="62F27F34">
+            <wp:extent cx="5940425" cy="2341245"/>
+            <wp:effectExtent l="0" t="0" r="3175" b="1905"/>
+            <wp:docPr id="38" name="Picture 38"/>
             <wp:cNvGraphicFramePr>
               <a:graphicFrameLocks xmlns:a="http://schemas.openxmlformats.org/drawingml/2006/main" noChangeAspect="1"/>
             </wp:cNvGraphicFramePr>
@@ -4803,7 +4544,7 @@
                   <pic:spPr>
                     <a:xfrm>
                       <a:off x="0" y="0"/>
-                      <a:ext cx="5201376" cy="1971950"/>
+                      <a:ext cx="5940425" cy="2341245"/>
                     </a:xfrm>
                     <a:prstGeom prst="rect">
                       <a:avLst/>
@@ -4815,16 +4556,257 @@
           </wp:inline>
         </w:drawing>
       </w:r>
-      <w:r>
-        <w:rPr>
-          <w:rFonts w:cs="Times New Roman"/>
+    </w:p>
+    <w:p>
+      <w:pPr>
+        <w:rPr>
+          <w:rFonts w:cs="Times New Roman"/>
+          <w:szCs w:val="26"/>
+        </w:rPr>
+      </w:pPr>
+    </w:p>
+    <w:p>
+      <w:pPr>
+        <w:rPr>
+          <w:rFonts w:cs="Times New Roman"/>
+          <w:szCs w:val="26"/>
+        </w:rPr>
+      </w:pPr>
+    </w:p>
+    <w:p>
+      <w:pPr>
+        <w:rPr>
+          <w:rFonts w:cs="Times New Roman"/>
+          <w:szCs w:val="26"/>
+        </w:rPr>
+      </w:pPr>
+      <w:proofErr w:type="spellStart"/>
+      <w:r>
+        <w:rPr>
+          <w:rFonts w:cs="Times New Roman"/>
+          <w:szCs w:val="26"/>
+        </w:rPr>
+        <w:t>Tạo</w:t>
+      </w:r>
+      <w:proofErr w:type="spellEnd"/>
+      <w:r>
+        <w:rPr>
+          <w:rFonts w:cs="Times New Roman"/>
+          <w:szCs w:val="26"/>
+        </w:rPr>
+        <w:t xml:space="preserve"> view </w:t>
+      </w:r>
+      <w:proofErr w:type="spellStart"/>
+      <w:r>
+        <w:rPr>
+          <w:rFonts w:cs="Times New Roman"/>
+          <w:szCs w:val="26"/>
+        </w:rPr>
+        <w:t>CurrentLoans</w:t>
+      </w:r>
+      <w:proofErr w:type="spellEnd"/>
+      <w:r>
+        <w:rPr>
+          <w:rFonts w:cs="Times New Roman"/>
+          <w:szCs w:val="26"/>
+        </w:rPr>
+        <w:t xml:space="preserve"> </w:t>
+      </w:r>
+      <w:proofErr w:type="spellStart"/>
+      <w:r>
+        <w:rPr>
+          <w:rFonts w:cs="Times New Roman"/>
+          <w:szCs w:val="26"/>
+        </w:rPr>
+        <w:t>để</w:t>
+      </w:r>
+      <w:proofErr w:type="spellEnd"/>
+      <w:r>
+        <w:rPr>
+          <w:rFonts w:cs="Times New Roman"/>
+          <w:szCs w:val="26"/>
+        </w:rPr>
+        <w:t xml:space="preserve"> </w:t>
+      </w:r>
+      <w:proofErr w:type="spellStart"/>
+      <w:r>
+        <w:rPr>
+          <w:rFonts w:cs="Times New Roman"/>
+          <w:szCs w:val="26"/>
+        </w:rPr>
+        <w:t>hiển</w:t>
+      </w:r>
+      <w:proofErr w:type="spellEnd"/>
+      <w:r>
+        <w:rPr>
+          <w:rFonts w:cs="Times New Roman"/>
+          <w:szCs w:val="26"/>
+        </w:rPr>
+        <w:t xml:space="preserve"> </w:t>
+      </w:r>
+      <w:proofErr w:type="spellStart"/>
+      <w:r>
+        <w:rPr>
+          <w:rFonts w:cs="Times New Roman"/>
+          <w:szCs w:val="26"/>
+        </w:rPr>
+        <w:t>thị</w:t>
+      </w:r>
+      <w:proofErr w:type="spellEnd"/>
+      <w:r>
+        <w:rPr>
+          <w:rFonts w:cs="Times New Roman"/>
+          <w:szCs w:val="26"/>
+        </w:rPr>
+        <w:t xml:space="preserve"> </w:t>
+      </w:r>
+      <w:proofErr w:type="spellStart"/>
+      <w:r>
+        <w:rPr>
+          <w:rFonts w:cs="Times New Roman"/>
+          <w:szCs w:val="26"/>
+        </w:rPr>
+        <w:t>thông</w:t>
+      </w:r>
+      <w:proofErr w:type="spellEnd"/>
+      <w:r>
+        <w:rPr>
+          <w:rFonts w:cs="Times New Roman"/>
+          <w:szCs w:val="26"/>
+        </w:rPr>
+        <w:t xml:space="preserve"> tin </w:t>
+      </w:r>
+      <w:proofErr w:type="spellStart"/>
+      <w:r>
+        <w:rPr>
+          <w:rFonts w:cs="Times New Roman"/>
+          <w:szCs w:val="26"/>
+        </w:rPr>
+        <w:t>về</w:t>
+      </w:r>
+      <w:proofErr w:type="spellEnd"/>
+      <w:r>
+        <w:rPr>
+          <w:rFonts w:cs="Times New Roman"/>
+          <w:szCs w:val="26"/>
+        </w:rPr>
+        <w:t xml:space="preserve"> </w:t>
+      </w:r>
+      <w:proofErr w:type="spellStart"/>
+      <w:r>
+        <w:rPr>
+          <w:rFonts w:cs="Times New Roman"/>
+          <w:szCs w:val="26"/>
+        </w:rPr>
+        <w:t>các</w:t>
+      </w:r>
+      <w:proofErr w:type="spellEnd"/>
+      <w:r>
+        <w:rPr>
+          <w:rFonts w:cs="Times New Roman"/>
+          <w:szCs w:val="26"/>
+        </w:rPr>
+        <w:t xml:space="preserve"> </w:t>
+      </w:r>
+      <w:proofErr w:type="spellStart"/>
+      <w:r>
+        <w:rPr>
+          <w:rFonts w:cs="Times New Roman"/>
+          <w:szCs w:val="26"/>
+        </w:rPr>
+        <w:t>sách</w:t>
+      </w:r>
+      <w:proofErr w:type="spellEnd"/>
+      <w:r>
+        <w:rPr>
+          <w:rFonts w:cs="Times New Roman"/>
+          <w:szCs w:val="26"/>
+        </w:rPr>
+        <w:t xml:space="preserve"> </w:t>
+      </w:r>
+      <w:proofErr w:type="spellStart"/>
+      <w:r>
+        <w:rPr>
+          <w:rFonts w:cs="Times New Roman"/>
+          <w:szCs w:val="26"/>
+        </w:rPr>
+        <w:t>đang</w:t>
+      </w:r>
+      <w:proofErr w:type="spellEnd"/>
+      <w:r>
+        <w:rPr>
+          <w:rFonts w:cs="Times New Roman"/>
+          <w:szCs w:val="26"/>
+        </w:rPr>
+        <w:t xml:space="preserve"> </w:t>
+      </w:r>
+      <w:proofErr w:type="spellStart"/>
+      <w:r>
+        <w:rPr>
+          <w:rFonts w:cs="Times New Roman"/>
+          <w:szCs w:val="26"/>
+        </w:rPr>
+        <w:t>trong</w:t>
+      </w:r>
+      <w:proofErr w:type="spellEnd"/>
+      <w:r>
+        <w:rPr>
+          <w:rFonts w:cs="Times New Roman"/>
+          <w:szCs w:val="26"/>
+        </w:rPr>
+        <w:t xml:space="preserve"> </w:t>
+      </w:r>
+      <w:proofErr w:type="spellStart"/>
+      <w:r>
+        <w:rPr>
+          <w:rFonts w:cs="Times New Roman"/>
+          <w:szCs w:val="26"/>
+        </w:rPr>
+        <w:t>trạng</w:t>
+      </w:r>
+      <w:proofErr w:type="spellEnd"/>
+      <w:r>
+        <w:rPr>
+          <w:rFonts w:cs="Times New Roman"/>
+          <w:szCs w:val="26"/>
+        </w:rPr>
+        <w:t xml:space="preserve"> </w:t>
+      </w:r>
+      <w:proofErr w:type="spellStart"/>
+      <w:r>
+        <w:rPr>
+          <w:rFonts w:cs="Times New Roman"/>
+          <w:szCs w:val="26"/>
+        </w:rPr>
+        <w:t>thái</w:t>
+      </w:r>
+      <w:proofErr w:type="spellEnd"/>
+      <w:r>
+        <w:rPr>
+          <w:rFonts w:cs="Times New Roman"/>
+          <w:szCs w:val="26"/>
+        </w:rPr>
+        <w:t xml:space="preserve"> Borrowed:</w:t>
+      </w:r>
+    </w:p>
+    <w:p>
+      <w:pPr>
+        <w:rPr>
+          <w:rFonts w:cs="Times New Roman"/>
+          <w:szCs w:val="26"/>
+        </w:rPr>
+      </w:pPr>
+      <w:r>
+        <w:rPr>
+          <w:rFonts w:cs="Times New Roman"/>
+          <w:noProof/>
           <w:szCs w:val="26"/>
         </w:rPr>
         <w:drawing>
-          <wp:inline distT="0" distB="0" distL="0" distR="0" wp14:anchorId="25A83B39" wp14:editId="35FBCBE6">
-            <wp:extent cx="5940425" cy="2821940"/>
-            <wp:effectExtent l="0" t="0" r="3175" b="0"/>
-            <wp:docPr id="43" name="Picture 43"/>
+          <wp:inline distT="0" distB="0" distL="0" distR="0" wp14:anchorId="1D475956" wp14:editId="553AEFB0">
+            <wp:extent cx="5887272" cy="2162477"/>
+            <wp:effectExtent l="0" t="0" r="0" b="9525"/>
+            <wp:docPr id="39" name="Picture 39"/>
             <wp:cNvGraphicFramePr>
               <a:graphicFrameLocks xmlns:a="http://schemas.openxmlformats.org/drawingml/2006/main" noChangeAspect="1"/>
             </wp:cNvGraphicFramePr>
@@ -4844,7 +4826,7 @@
                   <pic:spPr>
                     <a:xfrm>
                       <a:off x="0" y="0"/>
-                      <a:ext cx="5940425" cy="2821940"/>
+                      <a:ext cx="5887272" cy="2162477"/>
                     </a:xfrm>
                     <a:prstGeom prst="rect">
                       <a:avLst/>
@@ -4867,13 +4849,15 @@
       <w:r>
         <w:rPr>
           <w:rFonts w:cs="Times New Roman"/>
-          <w:szCs w:val="26"/>
-        </w:rPr>
+          <w:noProof/>
+          <w:szCs w:val="26"/>
+        </w:rPr>
+        <w:lastRenderedPageBreak/>
         <w:drawing>
-          <wp:inline distT="0" distB="0" distL="0" distR="0" wp14:anchorId="05F3F97D" wp14:editId="7BB6E42F">
-            <wp:extent cx="5506218" cy="1752845"/>
-            <wp:effectExtent l="0" t="0" r="0" b="0"/>
-            <wp:docPr id="44" name="Picture 44"/>
+          <wp:inline distT="0" distB="0" distL="0" distR="0" wp14:anchorId="0FCC090C" wp14:editId="2183C1D7">
+            <wp:extent cx="2753109" cy="4391638"/>
+            <wp:effectExtent l="0" t="0" r="9525" b="9525"/>
+            <wp:docPr id="40" name="Picture 40"/>
             <wp:cNvGraphicFramePr>
               <a:graphicFrameLocks xmlns:a="http://schemas.openxmlformats.org/drawingml/2006/main" noChangeAspect="1"/>
             </wp:cNvGraphicFramePr>
@@ -4893,7 +4877,7 @@
                   <pic:spPr>
                     <a:xfrm>
                       <a:off x="0" y="0"/>
-                      <a:ext cx="5506218" cy="1752845"/>
+                      <a:ext cx="2753109" cy="4391638"/>
                     </a:xfrm>
                     <a:prstGeom prst="rect">
                       <a:avLst/>
@@ -4916,14 +4900,14 @@
       <w:r>
         <w:rPr>
           <w:rFonts w:cs="Times New Roman"/>
-          <w:szCs w:val="26"/>
-        </w:rPr>
-        <w:lastRenderedPageBreak/>
+          <w:noProof/>
+          <w:szCs w:val="26"/>
+        </w:rPr>
         <w:drawing>
-          <wp:inline distT="0" distB="0" distL="0" distR="0" wp14:anchorId="37BC9C0A" wp14:editId="3AE25470">
-            <wp:extent cx="5940425" cy="2713990"/>
+          <wp:inline distT="0" distB="0" distL="0" distR="0" wp14:anchorId="3DADC488" wp14:editId="5D35DFD0">
+            <wp:extent cx="5940425" cy="3050540"/>
             <wp:effectExtent l="0" t="0" r="3175" b="0"/>
-            <wp:docPr id="45" name="Picture 45"/>
+            <wp:docPr id="41" name="Picture 41"/>
             <wp:cNvGraphicFramePr>
               <a:graphicFrameLocks xmlns:a="http://schemas.openxmlformats.org/drawingml/2006/main" noChangeAspect="1"/>
             </wp:cNvGraphicFramePr>
@@ -4943,7 +4927,7 @@
                   <pic:spPr>
                     <a:xfrm>
                       <a:off x="0" y="0"/>
-                      <a:ext cx="5940425" cy="2713990"/>
+                      <a:ext cx="5940425" cy="3050540"/>
                     </a:xfrm>
                     <a:prstGeom prst="rect">
                       <a:avLst/>
@@ -4967,296 +4951,313 @@
     <w:p>
       <w:pPr>
         <w:rPr>
-          <w:rFonts w:ascii="Arial" w:hAnsi="Arial" w:cs="Arial"/>
-          <w:color w:val="000000"/>
-          <w:sz w:val="22"/>
-        </w:rPr>
-      </w:pPr>
-      <w:proofErr w:type="spellStart"/>
-      <w:r>
-        <w:rPr>
-          <w:rFonts w:ascii="Arial" w:hAnsi="Arial" w:cs="Arial"/>
-          <w:color w:val="000000"/>
-          <w:sz w:val="22"/>
-        </w:rPr>
+          <w:rFonts w:cs="Times New Roman"/>
+          <w:szCs w:val="26"/>
+        </w:rPr>
+      </w:pPr>
+    </w:p>
+    <w:p>
+      <w:pPr>
+        <w:rPr>
+          <w:rFonts w:cs="Times New Roman"/>
+          <w:szCs w:val="26"/>
+        </w:rPr>
+      </w:pPr>
+    </w:p>
+    <w:p>
+      <w:pPr>
+        <w:rPr>
+          <w:rFonts w:cs="Times New Roman"/>
+          <w:color w:val="000000"/>
+          <w:szCs w:val="26"/>
+        </w:rPr>
+      </w:pPr>
+      <w:proofErr w:type="spellStart"/>
+      <w:r>
+        <w:rPr>
+          <w:rFonts w:cs="Times New Roman"/>
+          <w:color w:val="000000"/>
+          <w:szCs w:val="26"/>
+        </w:rPr>
+        <w:lastRenderedPageBreak/>
         <w:t>Thực</w:t>
       </w:r>
       <w:proofErr w:type="spellEnd"/>
       <w:r>
         <w:rPr>
-          <w:rFonts w:ascii="Arial" w:hAnsi="Arial" w:cs="Arial"/>
-          <w:color w:val="000000"/>
-          <w:sz w:val="22"/>
-        </w:rPr>
-        <w:t xml:space="preserve"> </w:t>
-      </w:r>
-      <w:proofErr w:type="spellStart"/>
-      <w:r>
-        <w:rPr>
-          <w:rFonts w:ascii="Arial" w:hAnsi="Arial" w:cs="Arial"/>
-          <w:color w:val="000000"/>
-          <w:sz w:val="22"/>
+          <w:rFonts w:cs="Times New Roman"/>
+          <w:color w:val="000000"/>
+          <w:szCs w:val="26"/>
+        </w:rPr>
+        <w:t xml:space="preserve"> </w:t>
+      </w:r>
+      <w:proofErr w:type="spellStart"/>
+      <w:r>
+        <w:rPr>
+          <w:rFonts w:cs="Times New Roman"/>
+          <w:color w:val="000000"/>
+          <w:szCs w:val="26"/>
         </w:rPr>
         <w:t>hiện</w:t>
       </w:r>
       <w:proofErr w:type="spellEnd"/>
       <w:r>
         <w:rPr>
-          <w:rFonts w:ascii="Arial" w:hAnsi="Arial" w:cs="Arial"/>
-          <w:color w:val="000000"/>
-          <w:sz w:val="22"/>
-        </w:rPr>
-        <w:t xml:space="preserve"> </w:t>
-      </w:r>
-      <w:proofErr w:type="spellStart"/>
-      <w:r>
-        <w:rPr>
-          <w:rFonts w:ascii="Arial" w:hAnsi="Arial" w:cs="Arial"/>
-          <w:color w:val="000000"/>
-          <w:sz w:val="22"/>
-        </w:rPr>
-        <w:t>sao</w:t>
-      </w:r>
-      <w:proofErr w:type="spellEnd"/>
-      <w:r>
-        <w:rPr>
-          <w:rFonts w:ascii="Arial" w:hAnsi="Arial" w:cs="Arial"/>
-          <w:color w:val="000000"/>
-          <w:sz w:val="22"/>
-        </w:rPr>
-        <w:t xml:space="preserve"> </w:t>
-      </w:r>
-      <w:proofErr w:type="spellStart"/>
-      <w:r>
-        <w:rPr>
-          <w:rFonts w:ascii="Arial" w:hAnsi="Arial" w:cs="Arial"/>
-          <w:color w:val="000000"/>
-          <w:sz w:val="22"/>
-        </w:rPr>
-        <w:t>lưu</w:t>
-      </w:r>
-      <w:proofErr w:type="spellEnd"/>
-      <w:r>
-        <w:rPr>
-          <w:rFonts w:ascii="Arial" w:hAnsi="Arial" w:cs="Arial"/>
-          <w:color w:val="000000"/>
-          <w:sz w:val="22"/>
-        </w:rPr>
-        <w:t xml:space="preserve"> </w:t>
-      </w:r>
-      <w:proofErr w:type="spellStart"/>
-      <w:r>
-        <w:rPr>
-          <w:rFonts w:ascii="Arial" w:hAnsi="Arial" w:cs="Arial"/>
-          <w:color w:val="000000"/>
-          <w:sz w:val="22"/>
-        </w:rPr>
-        <w:t>cơ</w:t>
-      </w:r>
-      <w:proofErr w:type="spellEnd"/>
-      <w:r>
-        <w:rPr>
-          <w:rFonts w:ascii="Arial" w:hAnsi="Arial" w:cs="Arial"/>
-          <w:color w:val="000000"/>
-          <w:sz w:val="22"/>
-        </w:rPr>
-        <w:t xml:space="preserve"> </w:t>
-      </w:r>
-      <w:proofErr w:type="spellStart"/>
-      <w:r>
-        <w:rPr>
-          <w:rFonts w:ascii="Arial" w:hAnsi="Arial" w:cs="Arial"/>
-          <w:color w:val="000000"/>
-          <w:sz w:val="22"/>
-        </w:rPr>
-        <w:t>sở</w:t>
-      </w:r>
-      <w:proofErr w:type="spellEnd"/>
-      <w:r>
-        <w:rPr>
-          <w:rFonts w:ascii="Arial" w:hAnsi="Arial" w:cs="Arial"/>
-          <w:color w:val="000000"/>
-          <w:sz w:val="22"/>
-        </w:rPr>
-        <w:t xml:space="preserve"> </w:t>
-      </w:r>
-      <w:proofErr w:type="spellStart"/>
-      <w:r>
-        <w:rPr>
-          <w:rFonts w:ascii="Arial" w:hAnsi="Arial" w:cs="Arial"/>
-          <w:color w:val="000000"/>
-          <w:sz w:val="22"/>
-        </w:rPr>
-        <w:t>dữ</w:t>
-      </w:r>
-      <w:proofErr w:type="spellEnd"/>
-      <w:r>
-        <w:rPr>
-          <w:rFonts w:ascii="Arial" w:hAnsi="Arial" w:cs="Arial"/>
-          <w:color w:val="000000"/>
-          <w:sz w:val="22"/>
-        </w:rPr>
-        <w:t xml:space="preserve"> </w:t>
-      </w:r>
-      <w:proofErr w:type="spellStart"/>
-      <w:r>
-        <w:rPr>
-          <w:rFonts w:ascii="Arial" w:hAnsi="Arial" w:cs="Arial"/>
-          <w:color w:val="000000"/>
-          <w:sz w:val="22"/>
-        </w:rPr>
-        <w:t>liệu</w:t>
-      </w:r>
-      <w:proofErr w:type="spellEnd"/>
-      <w:r>
-        <w:rPr>
-          <w:rFonts w:ascii="Arial" w:hAnsi="Arial" w:cs="Arial"/>
-          <w:color w:val="000000"/>
-          <w:sz w:val="22"/>
-        </w:rPr>
-        <w:t xml:space="preserve"> </w:t>
-      </w:r>
-      <w:proofErr w:type="spellStart"/>
-      <w:r>
-        <w:rPr>
-          <w:rFonts w:ascii="Arial" w:hAnsi="Arial" w:cs="Arial"/>
-          <w:color w:val="000000"/>
-          <w:sz w:val="22"/>
+          <w:rFonts w:cs="Times New Roman"/>
+          <w:color w:val="000000"/>
+          <w:szCs w:val="26"/>
+        </w:rPr>
+        <w:t xml:space="preserve"> </w:t>
+      </w:r>
+      <w:proofErr w:type="spellStart"/>
+      <w:r>
+        <w:rPr>
+          <w:rFonts w:cs="Times New Roman"/>
+          <w:color w:val="000000"/>
+          <w:szCs w:val="26"/>
+        </w:rPr>
+        <w:t>tìm</w:t>
+      </w:r>
+      <w:proofErr w:type="spellEnd"/>
+      <w:r>
+        <w:rPr>
+          <w:rFonts w:cs="Times New Roman"/>
+          <w:color w:val="000000"/>
+          <w:szCs w:val="26"/>
+        </w:rPr>
+        <w:t xml:space="preserve"> </w:t>
+      </w:r>
+      <w:proofErr w:type="spellStart"/>
+      <w:r>
+        <w:rPr>
+          <w:rFonts w:cs="Times New Roman"/>
+          <w:color w:val="000000"/>
+          <w:szCs w:val="26"/>
+        </w:rPr>
+        <w:t>kiếm</w:t>
+      </w:r>
+      <w:proofErr w:type="spellEnd"/>
+      <w:r>
+        <w:rPr>
+          <w:rFonts w:cs="Times New Roman"/>
+          <w:color w:val="000000"/>
+          <w:szCs w:val="26"/>
+        </w:rPr>
+        <w:t xml:space="preserve"> </w:t>
+      </w:r>
+      <w:proofErr w:type="spellStart"/>
+      <w:r>
+        <w:rPr>
+          <w:rFonts w:cs="Times New Roman"/>
+          <w:color w:val="000000"/>
+          <w:szCs w:val="26"/>
+        </w:rPr>
+        <w:t>toàn</w:t>
+      </w:r>
+      <w:proofErr w:type="spellEnd"/>
+      <w:r>
+        <w:rPr>
+          <w:rFonts w:cs="Times New Roman"/>
+          <w:color w:val="000000"/>
+          <w:szCs w:val="26"/>
+        </w:rPr>
+        <w:t xml:space="preserve"> </w:t>
+      </w:r>
+      <w:proofErr w:type="spellStart"/>
+      <w:r>
+        <w:rPr>
+          <w:rFonts w:cs="Times New Roman"/>
+          <w:color w:val="000000"/>
+          <w:szCs w:val="26"/>
+        </w:rPr>
+        <w:t>văn</w:t>
+      </w:r>
+      <w:proofErr w:type="spellEnd"/>
+      <w:r>
+        <w:rPr>
+          <w:rFonts w:cs="Times New Roman"/>
+          <w:color w:val="000000"/>
+          <w:szCs w:val="26"/>
+        </w:rPr>
+        <w:t xml:space="preserve"> </w:t>
+      </w:r>
+      <w:proofErr w:type="spellStart"/>
+      <w:r>
+        <w:rPr>
+          <w:rFonts w:cs="Times New Roman"/>
+          <w:color w:val="000000"/>
+          <w:szCs w:val="26"/>
+        </w:rPr>
+        <w:t>bản</w:t>
+      </w:r>
+      <w:proofErr w:type="spellEnd"/>
+      <w:r>
+        <w:rPr>
+          <w:rFonts w:cs="Times New Roman"/>
+          <w:color w:val="000000"/>
+          <w:szCs w:val="26"/>
+        </w:rPr>
+        <w:t xml:space="preserve"> </w:t>
+      </w:r>
+      <w:proofErr w:type="spellStart"/>
+      <w:r>
+        <w:rPr>
+          <w:rFonts w:cs="Times New Roman"/>
+          <w:color w:val="000000"/>
+          <w:szCs w:val="26"/>
+        </w:rPr>
+        <w:t>để</w:t>
+      </w:r>
+      <w:proofErr w:type="spellEnd"/>
+      <w:r>
+        <w:rPr>
+          <w:rFonts w:cs="Times New Roman"/>
+          <w:color w:val="000000"/>
+          <w:szCs w:val="26"/>
+        </w:rPr>
+        <w:t xml:space="preserve"> </w:t>
+      </w:r>
+      <w:proofErr w:type="spellStart"/>
+      <w:r>
+        <w:rPr>
+          <w:rFonts w:cs="Times New Roman"/>
+          <w:color w:val="000000"/>
+          <w:szCs w:val="26"/>
+        </w:rPr>
+        <w:t>tìm</w:t>
+      </w:r>
+      <w:proofErr w:type="spellEnd"/>
+      <w:r>
+        <w:rPr>
+          <w:rFonts w:cs="Times New Roman"/>
+          <w:color w:val="000000"/>
+          <w:szCs w:val="26"/>
+        </w:rPr>
+        <w:t xml:space="preserve"> </w:t>
+      </w:r>
+      <w:proofErr w:type="spellStart"/>
+      <w:r>
+        <w:rPr>
+          <w:rFonts w:cs="Times New Roman"/>
+          <w:color w:val="000000"/>
+          <w:szCs w:val="26"/>
+        </w:rPr>
+        <w:t>sách</w:t>
+      </w:r>
+      <w:proofErr w:type="spellEnd"/>
+      <w:r>
+        <w:rPr>
+          <w:rFonts w:cs="Times New Roman"/>
+          <w:color w:val="000000"/>
+          <w:szCs w:val="26"/>
+        </w:rPr>
+        <w:t xml:space="preserve"> </w:t>
+      </w:r>
+      <w:proofErr w:type="spellStart"/>
+      <w:r>
+        <w:rPr>
+          <w:rFonts w:cs="Times New Roman"/>
+          <w:color w:val="000000"/>
+          <w:szCs w:val="26"/>
+        </w:rPr>
+        <w:t>theo</w:t>
+      </w:r>
+      <w:proofErr w:type="spellEnd"/>
+      <w:r>
+        <w:rPr>
+          <w:rFonts w:cs="Times New Roman"/>
+          <w:color w:val="000000"/>
+          <w:szCs w:val="26"/>
+        </w:rPr>
+        <w:t xml:space="preserve"> </w:t>
+      </w:r>
+      <w:proofErr w:type="spellStart"/>
+      <w:r>
+        <w:rPr>
+          <w:rFonts w:cs="Times New Roman"/>
+          <w:color w:val="000000"/>
+          <w:szCs w:val="26"/>
+        </w:rPr>
+        <w:t>tiêu</w:t>
+      </w:r>
+      <w:proofErr w:type="spellEnd"/>
+      <w:r>
+        <w:rPr>
+          <w:rFonts w:cs="Times New Roman"/>
+          <w:color w:val="000000"/>
+          <w:szCs w:val="26"/>
+        </w:rPr>
+        <w:t xml:space="preserve"> </w:t>
+      </w:r>
+      <w:proofErr w:type="spellStart"/>
+      <w:r>
+        <w:rPr>
+          <w:rFonts w:cs="Times New Roman"/>
+          <w:color w:val="000000"/>
+          <w:szCs w:val="26"/>
+        </w:rPr>
+        <w:t>đề</w:t>
+      </w:r>
+      <w:proofErr w:type="spellEnd"/>
+      <w:r>
+        <w:rPr>
+          <w:rFonts w:cs="Times New Roman"/>
+          <w:color w:val="000000"/>
+          <w:szCs w:val="26"/>
+        </w:rPr>
+        <w:t xml:space="preserve"> </w:t>
+      </w:r>
+      <w:proofErr w:type="spellStart"/>
+      <w:r>
+        <w:rPr>
+          <w:rFonts w:cs="Times New Roman"/>
+          <w:color w:val="000000"/>
+          <w:szCs w:val="26"/>
         </w:rPr>
         <w:t>và</w:t>
       </w:r>
       <w:proofErr w:type="spellEnd"/>
       <w:r>
         <w:rPr>
-          <w:rFonts w:ascii="Arial" w:hAnsi="Arial" w:cs="Arial"/>
-          <w:color w:val="000000"/>
-          <w:sz w:val="22"/>
-        </w:rPr>
-        <w:t xml:space="preserve"> </w:t>
-      </w:r>
-      <w:proofErr w:type="spellStart"/>
-      <w:r>
-        <w:rPr>
-          <w:rFonts w:ascii="Arial" w:hAnsi="Arial" w:cs="Arial"/>
-          <w:color w:val="000000"/>
-          <w:sz w:val="22"/>
-        </w:rPr>
-        <w:t>khôi</w:t>
-      </w:r>
-      <w:proofErr w:type="spellEnd"/>
-      <w:r>
-        <w:rPr>
-          <w:rFonts w:ascii="Arial" w:hAnsi="Arial" w:cs="Arial"/>
-          <w:color w:val="000000"/>
-          <w:sz w:val="22"/>
-        </w:rPr>
-        <w:t xml:space="preserve"> </w:t>
-      </w:r>
-      <w:proofErr w:type="spellStart"/>
-      <w:r>
-        <w:rPr>
-          <w:rFonts w:ascii="Arial" w:hAnsi="Arial" w:cs="Arial"/>
-          <w:color w:val="000000"/>
-          <w:sz w:val="22"/>
-        </w:rPr>
-        <w:t>phục</w:t>
-      </w:r>
-      <w:proofErr w:type="spellEnd"/>
-      <w:r>
-        <w:rPr>
-          <w:rFonts w:ascii="Arial" w:hAnsi="Arial" w:cs="Arial"/>
-          <w:color w:val="000000"/>
-          <w:sz w:val="22"/>
-        </w:rPr>
-        <w:t xml:space="preserve"> </w:t>
-      </w:r>
-      <w:proofErr w:type="spellStart"/>
-      <w:r>
-        <w:rPr>
-          <w:rFonts w:ascii="Arial" w:hAnsi="Arial" w:cs="Arial"/>
-          <w:color w:val="000000"/>
-          <w:sz w:val="22"/>
-        </w:rPr>
-        <w:t>lại</w:t>
-      </w:r>
-      <w:proofErr w:type="spellEnd"/>
-      <w:r>
-        <w:rPr>
-          <w:rFonts w:ascii="Arial" w:hAnsi="Arial" w:cs="Arial"/>
-          <w:color w:val="000000"/>
-          <w:sz w:val="22"/>
-        </w:rPr>
-        <w:t xml:space="preserve"> </w:t>
-      </w:r>
-      <w:proofErr w:type="spellStart"/>
-      <w:r>
-        <w:rPr>
-          <w:rFonts w:ascii="Arial" w:hAnsi="Arial" w:cs="Arial"/>
-          <w:color w:val="000000"/>
-          <w:sz w:val="22"/>
-        </w:rPr>
-        <w:t>từ</w:t>
-      </w:r>
-      <w:proofErr w:type="spellEnd"/>
-      <w:r>
-        <w:rPr>
-          <w:rFonts w:ascii="Arial" w:hAnsi="Arial" w:cs="Arial"/>
-          <w:color w:val="000000"/>
-          <w:sz w:val="22"/>
-        </w:rPr>
-        <w:t xml:space="preserve"> </w:t>
-      </w:r>
-      <w:proofErr w:type="spellStart"/>
-      <w:r>
-        <w:rPr>
-          <w:rFonts w:ascii="Arial" w:hAnsi="Arial" w:cs="Arial"/>
-          <w:color w:val="000000"/>
-          <w:sz w:val="22"/>
-        </w:rPr>
-        <w:t>bản</w:t>
-      </w:r>
-      <w:proofErr w:type="spellEnd"/>
-      <w:r>
-        <w:rPr>
-          <w:rFonts w:ascii="Arial" w:hAnsi="Arial" w:cs="Arial"/>
-          <w:color w:val="000000"/>
-          <w:sz w:val="22"/>
-        </w:rPr>
-        <w:t xml:space="preserve"> </w:t>
-      </w:r>
-      <w:proofErr w:type="spellStart"/>
-      <w:r>
-        <w:rPr>
-          <w:rFonts w:ascii="Arial" w:hAnsi="Arial" w:cs="Arial"/>
-          <w:color w:val="000000"/>
-          <w:sz w:val="22"/>
-        </w:rPr>
-        <w:t>sao</w:t>
-      </w:r>
-      <w:proofErr w:type="spellEnd"/>
-      <w:r>
-        <w:rPr>
-          <w:rFonts w:ascii="Arial" w:hAnsi="Arial" w:cs="Arial"/>
-          <w:color w:val="000000"/>
-          <w:sz w:val="22"/>
-        </w:rPr>
-        <w:t xml:space="preserve"> </w:t>
-      </w:r>
-      <w:proofErr w:type="spellStart"/>
-      <w:r>
-        <w:rPr>
-          <w:rFonts w:ascii="Arial" w:hAnsi="Arial" w:cs="Arial"/>
-          <w:color w:val="000000"/>
-          <w:sz w:val="22"/>
-        </w:rPr>
-        <w:t>lưu</w:t>
-      </w:r>
-      <w:proofErr w:type="spellEnd"/>
-      <w:r>
-        <w:rPr>
-          <w:rFonts w:ascii="Arial" w:hAnsi="Arial" w:cs="Arial"/>
-          <w:color w:val="000000"/>
-          <w:sz w:val="22"/>
+          <w:rFonts w:cs="Times New Roman"/>
+          <w:color w:val="000000"/>
+          <w:szCs w:val="26"/>
+        </w:rPr>
+        <w:t xml:space="preserve"> </w:t>
+      </w:r>
+      <w:proofErr w:type="spellStart"/>
+      <w:r>
+        <w:rPr>
+          <w:rFonts w:cs="Times New Roman"/>
+          <w:color w:val="000000"/>
+          <w:szCs w:val="26"/>
+        </w:rPr>
+        <w:t>tác</w:t>
+      </w:r>
+      <w:proofErr w:type="spellEnd"/>
+      <w:r>
+        <w:rPr>
+          <w:rFonts w:cs="Times New Roman"/>
+          <w:color w:val="000000"/>
+          <w:szCs w:val="26"/>
+        </w:rPr>
+        <w:t xml:space="preserve"> </w:t>
+      </w:r>
+      <w:proofErr w:type="spellStart"/>
+      <w:r>
+        <w:rPr>
+          <w:rFonts w:cs="Times New Roman"/>
+          <w:color w:val="000000"/>
+          <w:szCs w:val="26"/>
+        </w:rPr>
+        <w:t>giả</w:t>
+      </w:r>
+      <w:proofErr w:type="spellEnd"/>
+      <w:r>
+        <w:rPr>
+          <w:rFonts w:cs="Times New Roman"/>
+          <w:color w:val="000000"/>
+          <w:szCs w:val="26"/>
         </w:rPr>
         <w:t>:</w:t>
       </w:r>
@@ -5268,24 +5269,17 @@
           <w:szCs w:val="26"/>
         </w:rPr>
       </w:pPr>
-    </w:p>
-    <w:p>
-      <w:pPr>
-        <w:rPr>
-          <w:rFonts w:cs="Times New Roman"/>
-          <w:szCs w:val="26"/>
-        </w:rPr>
-      </w:pPr>
-      <w:r>
-        <w:rPr>
-          <w:rFonts w:cs="Times New Roman"/>
+      <w:r>
+        <w:rPr>
+          <w:rFonts w:cs="Times New Roman"/>
+          <w:noProof/>
           <w:szCs w:val="26"/>
         </w:rPr>
         <w:drawing>
-          <wp:inline distT="0" distB="0" distL="0" distR="0" wp14:anchorId="22D60759" wp14:editId="072F23DA">
-            <wp:extent cx="5940425" cy="1609725"/>
-            <wp:effectExtent l="0" t="0" r="3175" b="9525"/>
-            <wp:docPr id="46" name="Picture 46"/>
+          <wp:inline distT="0" distB="0" distL="0" distR="0" wp14:anchorId="34FD087B" wp14:editId="6A3B1E3D">
+            <wp:extent cx="5201376" cy="1971950"/>
+            <wp:effectExtent l="0" t="0" r="0" b="9525"/>
+            <wp:docPr id="42" name="Picture 42"/>
             <wp:cNvGraphicFramePr>
               <a:graphicFrameLocks xmlns:a="http://schemas.openxmlformats.org/drawingml/2006/main" noChangeAspect="1"/>
             </wp:cNvGraphicFramePr>
@@ -5305,7 +5299,7 @@
                   <pic:spPr>
                     <a:xfrm>
                       <a:off x="0" y="0"/>
-                      <a:ext cx="5940425" cy="1609725"/>
+                      <a:ext cx="5201376" cy="1971950"/>
                     </a:xfrm>
                     <a:prstGeom prst="rect">
                       <a:avLst/>
@@ -5317,25 +5311,17 @@
           </wp:inline>
         </w:drawing>
       </w:r>
-    </w:p>
-    <w:p>
-      <w:pPr>
-        <w:rPr>
-          <w:rFonts w:cs="Times New Roman"/>
-          <w:szCs w:val="26"/>
-        </w:rPr>
-      </w:pPr>
-      <w:r>
-        <w:rPr>
-          <w:rFonts w:cs="Times New Roman"/>
-          <w:szCs w:val="26"/>
-        </w:rPr>
-        <w:lastRenderedPageBreak/>
+      <w:r>
+        <w:rPr>
+          <w:rFonts w:cs="Times New Roman"/>
+          <w:noProof/>
+          <w:szCs w:val="26"/>
+        </w:rPr>
         <w:drawing>
-          <wp:inline distT="0" distB="0" distL="0" distR="0" wp14:anchorId="3BCE79A8" wp14:editId="7B1E08C1">
-            <wp:extent cx="5849166" cy="3600953"/>
-            <wp:effectExtent l="0" t="0" r="0" b="0"/>
-            <wp:docPr id="47" name="Picture 47"/>
+          <wp:inline distT="0" distB="0" distL="0" distR="0" wp14:anchorId="25A83B39" wp14:editId="35FBCBE6">
+            <wp:extent cx="5940425" cy="2821940"/>
+            <wp:effectExtent l="0" t="0" r="3175" b="0"/>
+            <wp:docPr id="43" name="Picture 43"/>
             <wp:cNvGraphicFramePr>
               <a:graphicFrameLocks xmlns:a="http://schemas.openxmlformats.org/drawingml/2006/main" noChangeAspect="1"/>
             </wp:cNvGraphicFramePr>
@@ -5355,7 +5341,7 @@
                   <pic:spPr>
                     <a:xfrm>
                       <a:off x="0" y="0"/>
-                      <a:ext cx="5849166" cy="3600953"/>
+                      <a:ext cx="5940425" cy="2821940"/>
                     </a:xfrm>
                     <a:prstGeom prst="rect">
                       <a:avLst/>
@@ -5378,13 +5364,14 @@
       <w:r>
         <w:rPr>
           <w:rFonts w:cs="Times New Roman"/>
+          <w:noProof/>
           <w:szCs w:val="26"/>
         </w:rPr>
         <w:drawing>
-          <wp:inline distT="0" distB="0" distL="0" distR="0" wp14:anchorId="710E9621" wp14:editId="73542E66">
-            <wp:extent cx="5940425" cy="1547495"/>
-            <wp:effectExtent l="0" t="0" r="3175" b="0"/>
-            <wp:docPr id="48" name="Picture 48"/>
+          <wp:inline distT="0" distB="0" distL="0" distR="0" wp14:anchorId="05F3F97D" wp14:editId="7BB6E42F">
+            <wp:extent cx="5506218" cy="1752845"/>
+            <wp:effectExtent l="0" t="0" r="0" b="0"/>
+            <wp:docPr id="44" name="Picture 44"/>
             <wp:cNvGraphicFramePr>
               <a:graphicFrameLocks xmlns:a="http://schemas.openxmlformats.org/drawingml/2006/main" noChangeAspect="1"/>
             </wp:cNvGraphicFramePr>
@@ -5404,6 +5391,521 @@
                   <pic:spPr>
                     <a:xfrm>
                       <a:off x="0" y="0"/>
+                      <a:ext cx="5506218" cy="1752845"/>
+                    </a:xfrm>
+                    <a:prstGeom prst="rect">
+                      <a:avLst/>
+                    </a:prstGeom>
+                  </pic:spPr>
+                </pic:pic>
+              </a:graphicData>
+            </a:graphic>
+          </wp:inline>
+        </w:drawing>
+      </w:r>
+    </w:p>
+    <w:p>
+      <w:pPr>
+        <w:rPr>
+          <w:rFonts w:cs="Times New Roman"/>
+          <w:szCs w:val="26"/>
+        </w:rPr>
+      </w:pPr>
+      <w:r>
+        <w:rPr>
+          <w:rFonts w:cs="Times New Roman"/>
+          <w:noProof/>
+          <w:szCs w:val="26"/>
+        </w:rPr>
+        <w:lastRenderedPageBreak/>
+        <w:drawing>
+          <wp:inline distT="0" distB="0" distL="0" distR="0" wp14:anchorId="37BC9C0A" wp14:editId="3AE25470">
+            <wp:extent cx="5940425" cy="2713990"/>
+            <wp:effectExtent l="0" t="0" r="3175" b="0"/>
+            <wp:docPr id="45" name="Picture 45"/>
+            <wp:cNvGraphicFramePr>
+              <a:graphicFrameLocks xmlns:a="http://schemas.openxmlformats.org/drawingml/2006/main" noChangeAspect="1"/>
+            </wp:cNvGraphicFramePr>
+            <a:graphic xmlns:a="http://schemas.openxmlformats.org/drawingml/2006/main">
+              <a:graphicData uri="http://schemas.openxmlformats.org/drawingml/2006/picture">
+                <pic:pic xmlns:pic="http://schemas.openxmlformats.org/drawingml/2006/picture">
+                  <pic:nvPicPr>
+                    <pic:cNvPr id="1" name=""/>
+                    <pic:cNvPicPr/>
+                  </pic:nvPicPr>
+                  <pic:blipFill>
+                    <a:blip r:embed="rId43"/>
+                    <a:stretch>
+                      <a:fillRect/>
+                    </a:stretch>
+                  </pic:blipFill>
+                  <pic:spPr>
+                    <a:xfrm>
+                      <a:off x="0" y="0"/>
+                      <a:ext cx="5940425" cy="2713990"/>
+                    </a:xfrm>
+                    <a:prstGeom prst="rect">
+                      <a:avLst/>
+                    </a:prstGeom>
+                  </pic:spPr>
+                </pic:pic>
+              </a:graphicData>
+            </a:graphic>
+          </wp:inline>
+        </w:drawing>
+      </w:r>
+    </w:p>
+    <w:p>
+      <w:pPr>
+        <w:rPr>
+          <w:rFonts w:cs="Times New Roman"/>
+          <w:szCs w:val="26"/>
+        </w:rPr>
+      </w:pPr>
+    </w:p>
+    <w:p>
+      <w:pPr>
+        <w:rPr>
+          <w:rFonts w:cs="Times New Roman"/>
+          <w:color w:val="000000"/>
+          <w:szCs w:val="26"/>
+        </w:rPr>
+      </w:pPr>
+      <w:proofErr w:type="spellStart"/>
+      <w:r>
+        <w:rPr>
+          <w:rFonts w:cs="Times New Roman"/>
+          <w:color w:val="000000"/>
+          <w:szCs w:val="26"/>
+        </w:rPr>
+        <w:t>Thực</w:t>
+      </w:r>
+      <w:proofErr w:type="spellEnd"/>
+      <w:r>
+        <w:rPr>
+          <w:rFonts w:cs="Times New Roman"/>
+          <w:color w:val="000000"/>
+          <w:szCs w:val="26"/>
+        </w:rPr>
+        <w:t xml:space="preserve"> </w:t>
+      </w:r>
+      <w:proofErr w:type="spellStart"/>
+      <w:r>
+        <w:rPr>
+          <w:rFonts w:cs="Times New Roman"/>
+          <w:color w:val="000000"/>
+          <w:szCs w:val="26"/>
+        </w:rPr>
+        <w:t>hiện</w:t>
+      </w:r>
+      <w:proofErr w:type="spellEnd"/>
+      <w:r>
+        <w:rPr>
+          <w:rFonts w:cs="Times New Roman"/>
+          <w:color w:val="000000"/>
+          <w:szCs w:val="26"/>
+        </w:rPr>
+        <w:t xml:space="preserve"> </w:t>
+      </w:r>
+      <w:proofErr w:type="spellStart"/>
+      <w:r>
+        <w:rPr>
+          <w:rFonts w:cs="Times New Roman"/>
+          <w:color w:val="000000"/>
+          <w:szCs w:val="26"/>
+        </w:rPr>
+        <w:t>sao</w:t>
+      </w:r>
+      <w:proofErr w:type="spellEnd"/>
+      <w:r>
+        <w:rPr>
+          <w:rFonts w:cs="Times New Roman"/>
+          <w:color w:val="000000"/>
+          <w:szCs w:val="26"/>
+        </w:rPr>
+        <w:t xml:space="preserve"> </w:t>
+      </w:r>
+      <w:proofErr w:type="spellStart"/>
+      <w:r>
+        <w:rPr>
+          <w:rFonts w:cs="Times New Roman"/>
+          <w:color w:val="000000"/>
+          <w:szCs w:val="26"/>
+        </w:rPr>
+        <w:t>lưu</w:t>
+      </w:r>
+      <w:proofErr w:type="spellEnd"/>
+      <w:r>
+        <w:rPr>
+          <w:rFonts w:cs="Times New Roman"/>
+          <w:color w:val="000000"/>
+          <w:szCs w:val="26"/>
+        </w:rPr>
+        <w:t xml:space="preserve"> </w:t>
+      </w:r>
+      <w:proofErr w:type="spellStart"/>
+      <w:r>
+        <w:rPr>
+          <w:rFonts w:cs="Times New Roman"/>
+          <w:color w:val="000000"/>
+          <w:szCs w:val="26"/>
+        </w:rPr>
+        <w:t>cơ</w:t>
+      </w:r>
+      <w:proofErr w:type="spellEnd"/>
+      <w:r>
+        <w:rPr>
+          <w:rFonts w:cs="Times New Roman"/>
+          <w:color w:val="000000"/>
+          <w:szCs w:val="26"/>
+        </w:rPr>
+        <w:t xml:space="preserve"> </w:t>
+      </w:r>
+      <w:proofErr w:type="spellStart"/>
+      <w:r>
+        <w:rPr>
+          <w:rFonts w:cs="Times New Roman"/>
+          <w:color w:val="000000"/>
+          <w:szCs w:val="26"/>
+        </w:rPr>
+        <w:t>sở</w:t>
+      </w:r>
+      <w:proofErr w:type="spellEnd"/>
+      <w:r>
+        <w:rPr>
+          <w:rFonts w:cs="Times New Roman"/>
+          <w:color w:val="000000"/>
+          <w:szCs w:val="26"/>
+        </w:rPr>
+        <w:t xml:space="preserve"> </w:t>
+      </w:r>
+      <w:proofErr w:type="spellStart"/>
+      <w:r>
+        <w:rPr>
+          <w:rFonts w:cs="Times New Roman"/>
+          <w:color w:val="000000"/>
+          <w:szCs w:val="26"/>
+        </w:rPr>
+        <w:t>dữ</w:t>
+      </w:r>
+      <w:proofErr w:type="spellEnd"/>
+      <w:r>
+        <w:rPr>
+          <w:rFonts w:cs="Times New Roman"/>
+          <w:color w:val="000000"/>
+          <w:szCs w:val="26"/>
+        </w:rPr>
+        <w:t xml:space="preserve"> </w:t>
+      </w:r>
+      <w:proofErr w:type="spellStart"/>
+      <w:r>
+        <w:rPr>
+          <w:rFonts w:cs="Times New Roman"/>
+          <w:color w:val="000000"/>
+          <w:szCs w:val="26"/>
+        </w:rPr>
+        <w:t>liệu</w:t>
+      </w:r>
+      <w:proofErr w:type="spellEnd"/>
+      <w:r>
+        <w:rPr>
+          <w:rFonts w:cs="Times New Roman"/>
+          <w:color w:val="000000"/>
+          <w:szCs w:val="26"/>
+        </w:rPr>
+        <w:t xml:space="preserve"> </w:t>
+      </w:r>
+      <w:proofErr w:type="spellStart"/>
+      <w:r>
+        <w:rPr>
+          <w:rFonts w:cs="Times New Roman"/>
+          <w:color w:val="000000"/>
+          <w:szCs w:val="26"/>
+        </w:rPr>
+        <w:t>và</w:t>
+      </w:r>
+      <w:proofErr w:type="spellEnd"/>
+      <w:r>
+        <w:rPr>
+          <w:rFonts w:cs="Times New Roman"/>
+          <w:color w:val="000000"/>
+          <w:szCs w:val="26"/>
+        </w:rPr>
+        <w:t xml:space="preserve"> </w:t>
+      </w:r>
+      <w:proofErr w:type="spellStart"/>
+      <w:r>
+        <w:rPr>
+          <w:rFonts w:cs="Times New Roman"/>
+          <w:color w:val="000000"/>
+          <w:szCs w:val="26"/>
+        </w:rPr>
+        <w:t>khôi</w:t>
+      </w:r>
+      <w:proofErr w:type="spellEnd"/>
+      <w:r>
+        <w:rPr>
+          <w:rFonts w:cs="Times New Roman"/>
+          <w:color w:val="000000"/>
+          <w:szCs w:val="26"/>
+        </w:rPr>
+        <w:t xml:space="preserve"> </w:t>
+      </w:r>
+      <w:proofErr w:type="spellStart"/>
+      <w:r>
+        <w:rPr>
+          <w:rFonts w:cs="Times New Roman"/>
+          <w:color w:val="000000"/>
+          <w:szCs w:val="26"/>
+        </w:rPr>
+        <w:t>phục</w:t>
+      </w:r>
+      <w:proofErr w:type="spellEnd"/>
+      <w:r>
+        <w:rPr>
+          <w:rFonts w:cs="Times New Roman"/>
+          <w:color w:val="000000"/>
+          <w:szCs w:val="26"/>
+        </w:rPr>
+        <w:t xml:space="preserve"> </w:t>
+      </w:r>
+      <w:proofErr w:type="spellStart"/>
+      <w:r>
+        <w:rPr>
+          <w:rFonts w:cs="Times New Roman"/>
+          <w:color w:val="000000"/>
+          <w:szCs w:val="26"/>
+        </w:rPr>
+        <w:t>lại</w:t>
+      </w:r>
+      <w:proofErr w:type="spellEnd"/>
+      <w:r>
+        <w:rPr>
+          <w:rFonts w:cs="Times New Roman"/>
+          <w:color w:val="000000"/>
+          <w:szCs w:val="26"/>
+        </w:rPr>
+        <w:t xml:space="preserve"> </w:t>
+      </w:r>
+      <w:proofErr w:type="spellStart"/>
+      <w:r>
+        <w:rPr>
+          <w:rFonts w:cs="Times New Roman"/>
+          <w:color w:val="000000"/>
+          <w:szCs w:val="26"/>
+        </w:rPr>
+        <w:t>từ</w:t>
+      </w:r>
+      <w:proofErr w:type="spellEnd"/>
+      <w:r>
+        <w:rPr>
+          <w:rFonts w:cs="Times New Roman"/>
+          <w:color w:val="000000"/>
+          <w:szCs w:val="26"/>
+        </w:rPr>
+        <w:t xml:space="preserve"> </w:t>
+      </w:r>
+      <w:proofErr w:type="spellStart"/>
+      <w:r>
+        <w:rPr>
+          <w:rFonts w:cs="Times New Roman"/>
+          <w:color w:val="000000"/>
+          <w:szCs w:val="26"/>
+        </w:rPr>
+        <w:t>bản</w:t>
+      </w:r>
+      <w:proofErr w:type="spellEnd"/>
+      <w:r>
+        <w:rPr>
+          <w:rFonts w:cs="Times New Roman"/>
+          <w:color w:val="000000"/>
+          <w:szCs w:val="26"/>
+        </w:rPr>
+        <w:t xml:space="preserve"> </w:t>
+      </w:r>
+      <w:proofErr w:type="spellStart"/>
+      <w:r>
+        <w:rPr>
+          <w:rFonts w:cs="Times New Roman"/>
+          <w:color w:val="000000"/>
+          <w:szCs w:val="26"/>
+        </w:rPr>
+        <w:t>sao</w:t>
+      </w:r>
+      <w:proofErr w:type="spellEnd"/>
+      <w:r>
+        <w:rPr>
+          <w:rFonts w:cs="Times New Roman"/>
+          <w:color w:val="000000"/>
+          <w:szCs w:val="26"/>
+        </w:rPr>
+        <w:t xml:space="preserve"> </w:t>
+      </w:r>
+      <w:proofErr w:type="spellStart"/>
+      <w:r>
+        <w:rPr>
+          <w:rFonts w:cs="Times New Roman"/>
+          <w:color w:val="000000"/>
+          <w:szCs w:val="26"/>
+        </w:rPr>
+        <w:t>lưu</w:t>
+      </w:r>
+      <w:proofErr w:type="spellEnd"/>
+      <w:r>
+        <w:rPr>
+          <w:rFonts w:cs="Times New Roman"/>
+          <w:color w:val="000000"/>
+          <w:szCs w:val="26"/>
+        </w:rPr>
+        <w:t>:</w:t>
+      </w:r>
+    </w:p>
+    <w:p>
+      <w:pPr>
+        <w:rPr>
+          <w:rFonts w:cs="Times New Roman"/>
+          <w:szCs w:val="26"/>
+        </w:rPr>
+      </w:pPr>
+    </w:p>
+    <w:p>
+      <w:pPr>
+        <w:rPr>
+          <w:rFonts w:cs="Times New Roman"/>
+          <w:szCs w:val="26"/>
+        </w:rPr>
+      </w:pPr>
+      <w:r>
+        <w:rPr>
+          <w:rFonts w:cs="Times New Roman"/>
+          <w:noProof/>
+          <w:szCs w:val="26"/>
+        </w:rPr>
+        <w:drawing>
+          <wp:inline distT="0" distB="0" distL="0" distR="0" wp14:anchorId="22D60759" wp14:editId="072F23DA">
+            <wp:extent cx="5940425" cy="1609725"/>
+            <wp:effectExtent l="0" t="0" r="3175" b="9525"/>
+            <wp:docPr id="46" name="Picture 46"/>
+            <wp:cNvGraphicFramePr>
+              <a:graphicFrameLocks xmlns:a="http://schemas.openxmlformats.org/drawingml/2006/main" noChangeAspect="1"/>
+            </wp:cNvGraphicFramePr>
+            <a:graphic xmlns:a="http://schemas.openxmlformats.org/drawingml/2006/main">
+              <a:graphicData uri="http://schemas.openxmlformats.org/drawingml/2006/picture">
+                <pic:pic xmlns:pic="http://schemas.openxmlformats.org/drawingml/2006/picture">
+                  <pic:nvPicPr>
+                    <pic:cNvPr id="1" name=""/>
+                    <pic:cNvPicPr/>
+                  </pic:nvPicPr>
+                  <pic:blipFill>
+                    <a:blip r:embed="rId44"/>
+                    <a:stretch>
+                      <a:fillRect/>
+                    </a:stretch>
+                  </pic:blipFill>
+                  <pic:spPr>
+                    <a:xfrm>
+                      <a:off x="0" y="0"/>
+                      <a:ext cx="5940425" cy="1609725"/>
+                    </a:xfrm>
+                    <a:prstGeom prst="rect">
+                      <a:avLst/>
+                    </a:prstGeom>
+                  </pic:spPr>
+                </pic:pic>
+              </a:graphicData>
+            </a:graphic>
+          </wp:inline>
+        </w:drawing>
+      </w:r>
+    </w:p>
+    <w:p>
+      <w:pPr>
+        <w:rPr>
+          <w:rFonts w:cs="Times New Roman"/>
+          <w:szCs w:val="26"/>
+        </w:rPr>
+      </w:pPr>
+      <w:r>
+        <w:rPr>
+          <w:rFonts w:cs="Times New Roman"/>
+          <w:noProof/>
+          <w:szCs w:val="26"/>
+        </w:rPr>
+        <w:lastRenderedPageBreak/>
+        <w:drawing>
+          <wp:inline distT="0" distB="0" distL="0" distR="0" wp14:anchorId="3BCE79A8" wp14:editId="7B1E08C1">
+            <wp:extent cx="5849166" cy="3600953"/>
+            <wp:effectExtent l="0" t="0" r="0" b="0"/>
+            <wp:docPr id="47" name="Picture 47"/>
+            <wp:cNvGraphicFramePr>
+              <a:graphicFrameLocks xmlns:a="http://schemas.openxmlformats.org/drawingml/2006/main" noChangeAspect="1"/>
+            </wp:cNvGraphicFramePr>
+            <a:graphic xmlns:a="http://schemas.openxmlformats.org/drawingml/2006/main">
+              <a:graphicData uri="http://schemas.openxmlformats.org/drawingml/2006/picture">
+                <pic:pic xmlns:pic="http://schemas.openxmlformats.org/drawingml/2006/picture">
+                  <pic:nvPicPr>
+                    <pic:cNvPr id="1" name=""/>
+                    <pic:cNvPicPr/>
+                  </pic:nvPicPr>
+                  <pic:blipFill>
+                    <a:blip r:embed="rId45"/>
+                    <a:stretch>
+                      <a:fillRect/>
+                    </a:stretch>
+                  </pic:blipFill>
+                  <pic:spPr>
+                    <a:xfrm>
+                      <a:off x="0" y="0"/>
+                      <a:ext cx="5849166" cy="3600953"/>
+                    </a:xfrm>
+                    <a:prstGeom prst="rect">
+                      <a:avLst/>
+                    </a:prstGeom>
+                  </pic:spPr>
+                </pic:pic>
+              </a:graphicData>
+            </a:graphic>
+          </wp:inline>
+        </w:drawing>
+      </w:r>
+    </w:p>
+    <w:p>
+      <w:pPr>
+        <w:rPr>
+          <w:rFonts w:cs="Times New Roman"/>
+          <w:szCs w:val="26"/>
+        </w:rPr>
+      </w:pPr>
+      <w:r>
+        <w:rPr>
+          <w:rFonts w:cs="Times New Roman"/>
+          <w:noProof/>
+          <w:szCs w:val="26"/>
+        </w:rPr>
+        <w:drawing>
+          <wp:inline distT="0" distB="0" distL="0" distR="0" wp14:anchorId="710E9621" wp14:editId="73542E66">
+            <wp:extent cx="5940425" cy="1547495"/>
+            <wp:effectExtent l="0" t="0" r="3175" b="0"/>
+            <wp:docPr id="48" name="Picture 48"/>
+            <wp:cNvGraphicFramePr>
+              <a:graphicFrameLocks xmlns:a="http://schemas.openxmlformats.org/drawingml/2006/main" noChangeAspect="1"/>
+            </wp:cNvGraphicFramePr>
+            <a:graphic xmlns:a="http://schemas.openxmlformats.org/drawingml/2006/main">
+              <a:graphicData uri="http://schemas.openxmlformats.org/drawingml/2006/picture">
+                <pic:pic xmlns:pic="http://schemas.openxmlformats.org/drawingml/2006/picture">
+                  <pic:nvPicPr>
+                    <pic:cNvPr id="1" name=""/>
+                    <pic:cNvPicPr/>
+                  </pic:nvPicPr>
+                  <pic:blipFill>
+                    <a:blip r:embed="rId46"/>
+                    <a:stretch>
+                      <a:fillRect/>
+                    </a:stretch>
+                  </pic:blipFill>
+                  <pic:spPr>
+                    <a:xfrm>
+                      <a:off x="0" y="0"/>
                       <a:ext cx="5940425" cy="1547495"/>
                     </a:xfrm>
                     <a:prstGeom prst="rect">
@@ -5416,16 +5918,344 @@
           </wp:inline>
         </w:drawing>
       </w:r>
-      <w:bookmarkStart w:id="0" w:name="_GoBack"/>
-      <w:bookmarkEnd w:id="0"/>
-    </w:p>
-    <w:p>
-      <w:pPr>
-        <w:rPr>
-          <w:rFonts w:cs="Times New Roman"/>
-          <w:szCs w:val="26"/>
-        </w:rPr>
-      </w:pPr>
+    </w:p>
+    <w:p>
+      <w:pPr>
+        <w:rPr>
+          <w:rFonts w:cs="Times New Roman"/>
+          <w:szCs w:val="26"/>
+        </w:rPr>
+      </w:pPr>
+    </w:p>
+    <w:p>
+      <w:pPr>
+        <w:rPr>
+          <w:rFonts w:cs="Times New Roman"/>
+          <w:color w:val="000000"/>
+          <w:szCs w:val="26"/>
+        </w:rPr>
+      </w:pPr>
+      <w:proofErr w:type="spellStart"/>
+      <w:r>
+        <w:rPr>
+          <w:rFonts w:cs="Times New Roman"/>
+          <w:color w:val="000000"/>
+          <w:szCs w:val="26"/>
+        </w:rPr>
+        <w:t>Khôi</w:t>
+      </w:r>
+      <w:proofErr w:type="spellEnd"/>
+      <w:r>
+        <w:rPr>
+          <w:rFonts w:cs="Times New Roman"/>
+          <w:color w:val="000000"/>
+          <w:szCs w:val="26"/>
+        </w:rPr>
+        <w:t xml:space="preserve"> </w:t>
+      </w:r>
+      <w:proofErr w:type="spellStart"/>
+      <w:r>
+        <w:rPr>
+          <w:rFonts w:cs="Times New Roman"/>
+          <w:color w:val="000000"/>
+          <w:szCs w:val="26"/>
+        </w:rPr>
+        <w:t>phục</w:t>
+      </w:r>
+      <w:proofErr w:type="spellEnd"/>
+      <w:r>
+        <w:rPr>
+          <w:rFonts w:cs="Times New Roman"/>
+          <w:color w:val="000000"/>
+          <w:szCs w:val="26"/>
+        </w:rPr>
+        <w:t xml:space="preserve"> </w:t>
+      </w:r>
+      <w:proofErr w:type="spellStart"/>
+      <w:r>
+        <w:rPr>
+          <w:rFonts w:cs="Times New Roman"/>
+          <w:color w:val="000000"/>
+          <w:szCs w:val="26"/>
+        </w:rPr>
+        <w:t>cơ</w:t>
+      </w:r>
+      <w:proofErr w:type="spellEnd"/>
+      <w:r>
+        <w:rPr>
+          <w:rFonts w:cs="Times New Roman"/>
+          <w:color w:val="000000"/>
+          <w:szCs w:val="26"/>
+        </w:rPr>
+        <w:t xml:space="preserve"> </w:t>
+      </w:r>
+      <w:proofErr w:type="spellStart"/>
+      <w:r>
+        <w:rPr>
+          <w:rFonts w:cs="Times New Roman"/>
+          <w:color w:val="000000"/>
+          <w:szCs w:val="26"/>
+        </w:rPr>
+        <w:t>sở</w:t>
+      </w:r>
+      <w:proofErr w:type="spellEnd"/>
+      <w:r>
+        <w:rPr>
+          <w:rFonts w:cs="Times New Roman"/>
+          <w:color w:val="000000"/>
+          <w:szCs w:val="26"/>
+        </w:rPr>
+        <w:t xml:space="preserve"> </w:t>
+      </w:r>
+      <w:proofErr w:type="spellStart"/>
+      <w:r>
+        <w:rPr>
+          <w:rFonts w:cs="Times New Roman"/>
+          <w:color w:val="000000"/>
+          <w:szCs w:val="26"/>
+        </w:rPr>
+        <w:t>dữ</w:t>
+      </w:r>
+      <w:proofErr w:type="spellEnd"/>
+      <w:r>
+        <w:rPr>
+          <w:rFonts w:cs="Times New Roman"/>
+          <w:color w:val="000000"/>
+          <w:szCs w:val="26"/>
+        </w:rPr>
+        <w:t xml:space="preserve"> </w:t>
+      </w:r>
+      <w:proofErr w:type="spellStart"/>
+      <w:r>
+        <w:rPr>
+          <w:rFonts w:cs="Times New Roman"/>
+          <w:color w:val="000000"/>
+          <w:szCs w:val="26"/>
+        </w:rPr>
+        <w:t>liệu</w:t>
+      </w:r>
+      <w:proofErr w:type="spellEnd"/>
+      <w:r>
+        <w:rPr>
+          <w:rFonts w:cs="Times New Roman"/>
+          <w:color w:val="000000"/>
+          <w:szCs w:val="26"/>
+        </w:rPr>
+        <w:t xml:space="preserve"> </w:t>
+      </w:r>
+      <w:proofErr w:type="spellStart"/>
+      <w:r>
+        <w:rPr>
+          <w:rFonts w:cs="Times New Roman"/>
+          <w:color w:val="000000"/>
+          <w:szCs w:val="26"/>
+        </w:rPr>
+        <w:t>từ</w:t>
+      </w:r>
+      <w:proofErr w:type="spellEnd"/>
+      <w:r>
+        <w:rPr>
+          <w:rFonts w:cs="Times New Roman"/>
+          <w:color w:val="000000"/>
+          <w:szCs w:val="26"/>
+        </w:rPr>
+        <w:t xml:space="preserve"> file </w:t>
+      </w:r>
+      <w:proofErr w:type="spellStart"/>
+      <w:r>
+        <w:rPr>
+          <w:rFonts w:cs="Times New Roman"/>
+          <w:color w:val="000000"/>
+          <w:szCs w:val="26"/>
+        </w:rPr>
+        <w:t>sao</w:t>
+      </w:r>
+      <w:proofErr w:type="spellEnd"/>
+      <w:r>
+        <w:rPr>
+          <w:rFonts w:cs="Times New Roman"/>
+          <w:color w:val="000000"/>
+          <w:szCs w:val="26"/>
+        </w:rPr>
+        <w:t xml:space="preserve"> </w:t>
+      </w:r>
+      <w:proofErr w:type="spellStart"/>
+      <w:r>
+        <w:rPr>
+          <w:rFonts w:cs="Times New Roman"/>
+          <w:color w:val="000000"/>
+          <w:szCs w:val="26"/>
+        </w:rPr>
+        <w:t>lưu</w:t>
+      </w:r>
+      <w:proofErr w:type="spellEnd"/>
+      <w:r>
+        <w:rPr>
+          <w:rFonts w:cs="Times New Roman"/>
+          <w:color w:val="000000"/>
+          <w:szCs w:val="26"/>
+        </w:rPr>
+        <w:t xml:space="preserve"> </w:t>
+      </w:r>
+      <w:proofErr w:type="spellStart"/>
+      <w:r>
+        <w:rPr>
+          <w:rFonts w:cs="Times New Roman"/>
+          <w:color w:val="000000"/>
+          <w:szCs w:val="26"/>
+        </w:rPr>
+        <w:t>để</w:t>
+      </w:r>
+      <w:proofErr w:type="spellEnd"/>
+      <w:r>
+        <w:rPr>
+          <w:rFonts w:cs="Times New Roman"/>
+          <w:color w:val="000000"/>
+          <w:szCs w:val="26"/>
+        </w:rPr>
+        <w:t xml:space="preserve"> </w:t>
+      </w:r>
+      <w:proofErr w:type="spellStart"/>
+      <w:r>
+        <w:rPr>
+          <w:rFonts w:cs="Times New Roman"/>
+          <w:color w:val="000000"/>
+          <w:szCs w:val="26"/>
+        </w:rPr>
+        <w:t>kiểm</w:t>
+      </w:r>
+      <w:proofErr w:type="spellEnd"/>
+      <w:r>
+        <w:rPr>
+          <w:rFonts w:cs="Times New Roman"/>
+          <w:color w:val="000000"/>
+          <w:szCs w:val="26"/>
+        </w:rPr>
+        <w:t xml:space="preserve"> </w:t>
+      </w:r>
+      <w:proofErr w:type="spellStart"/>
+      <w:r>
+        <w:rPr>
+          <w:rFonts w:cs="Times New Roman"/>
+          <w:color w:val="000000"/>
+          <w:szCs w:val="26"/>
+        </w:rPr>
+        <w:t>tra</w:t>
+      </w:r>
+      <w:proofErr w:type="spellEnd"/>
+      <w:r>
+        <w:rPr>
+          <w:rFonts w:cs="Times New Roman"/>
+          <w:color w:val="000000"/>
+          <w:szCs w:val="26"/>
+        </w:rPr>
+        <w:t xml:space="preserve"> </w:t>
+      </w:r>
+      <w:proofErr w:type="spellStart"/>
+      <w:r>
+        <w:rPr>
+          <w:rFonts w:cs="Times New Roman"/>
+          <w:color w:val="000000"/>
+          <w:szCs w:val="26"/>
+        </w:rPr>
+        <w:t>tính</w:t>
+      </w:r>
+      <w:proofErr w:type="spellEnd"/>
+      <w:r>
+        <w:rPr>
+          <w:rFonts w:cs="Times New Roman"/>
+          <w:color w:val="000000"/>
+          <w:szCs w:val="26"/>
+        </w:rPr>
+        <w:t xml:space="preserve"> </w:t>
+      </w:r>
+      <w:proofErr w:type="spellStart"/>
+      <w:r>
+        <w:rPr>
+          <w:rFonts w:cs="Times New Roman"/>
+          <w:color w:val="000000"/>
+          <w:szCs w:val="26"/>
+        </w:rPr>
+        <w:t>toàn</w:t>
+      </w:r>
+      <w:proofErr w:type="spellEnd"/>
+      <w:r>
+        <w:rPr>
+          <w:rFonts w:cs="Times New Roman"/>
+          <w:color w:val="000000"/>
+          <w:szCs w:val="26"/>
+        </w:rPr>
+        <w:t xml:space="preserve"> </w:t>
+      </w:r>
+      <w:proofErr w:type="spellStart"/>
+      <w:r>
+        <w:rPr>
+          <w:rFonts w:cs="Times New Roman"/>
+          <w:color w:val="000000"/>
+          <w:szCs w:val="26"/>
+        </w:rPr>
+        <w:t>vẹn</w:t>
+      </w:r>
+      <w:proofErr w:type="spellEnd"/>
+      <w:r>
+        <w:rPr>
+          <w:rFonts w:cs="Times New Roman"/>
+          <w:color w:val="000000"/>
+          <w:szCs w:val="26"/>
+        </w:rPr>
+        <w:t>:</w:t>
+      </w:r>
+    </w:p>
+    <w:p>
+      <w:pPr>
+        <w:rPr>
+          <w:rFonts w:cs="Times New Roman"/>
+          <w:szCs w:val="26"/>
+        </w:rPr>
+      </w:pPr>
+      <w:r>
+        <w:rPr>
+          <w:rFonts w:cs="Times New Roman"/>
+          <w:noProof/>
+          <w:szCs w:val="26"/>
+        </w:rPr>
+        <w:lastRenderedPageBreak/>
+        <w:drawing>
+          <wp:inline distT="0" distB="0" distL="0" distR="0" wp14:anchorId="1121475E" wp14:editId="67FE12EB">
+            <wp:extent cx="5940425" cy="6339205"/>
+            <wp:effectExtent l="0" t="0" r="3175" b="4445"/>
+            <wp:docPr id="25" name="Picture 25"/>
+            <wp:cNvGraphicFramePr>
+              <a:graphicFrameLocks xmlns:a="http://schemas.openxmlformats.org/drawingml/2006/main" noChangeAspect="1"/>
+            </wp:cNvGraphicFramePr>
+            <a:graphic xmlns:a="http://schemas.openxmlformats.org/drawingml/2006/main">
+              <a:graphicData uri="http://schemas.openxmlformats.org/drawingml/2006/picture">
+                <pic:pic xmlns:pic="http://schemas.openxmlformats.org/drawingml/2006/picture">
+                  <pic:nvPicPr>
+                    <pic:cNvPr id="1" name=""/>
+                    <pic:cNvPicPr/>
+                  </pic:nvPicPr>
+                  <pic:blipFill>
+                    <a:blip r:embed="rId47"/>
+                    <a:stretch>
+                      <a:fillRect/>
+                    </a:stretch>
+                  </pic:blipFill>
+                  <pic:spPr>
+                    <a:xfrm>
+                      <a:off x="0" y="0"/>
+                      <a:ext cx="5940425" cy="6339205"/>
+                    </a:xfrm>
+                    <a:prstGeom prst="rect">
+                      <a:avLst/>
+                    </a:prstGeom>
+                  </pic:spPr>
+                </pic:pic>
+              </a:graphicData>
+            </a:graphic>
+          </wp:inline>
+        </w:drawing>
+      </w:r>
     </w:p>
     <w:sectPr>
       <w:pgSz w:w="11907" w:h="16840" w:code="9"/>

</xml_diff>